<commit_message>
Updated Paper and Code
</commit_message>
<xml_diff>
--- a/Dynamic Visualization of Scikit Learn Random Forest Models Paper.docx
+++ b/Dynamic Visualization of Scikit Learn Random Forest Models Paper.docx
@@ -755,6 +755,7 @@
       </w:pPr>
       <w:r>
         <w:rPr>
+          <w:noProof/>
           <w14:ligatures w14:val="standard"/>
         </w:rPr>
         <w:drawing>
@@ -1016,7 +1017,19 @@
         <w:rPr>
           <w14:ligatures w14:val="standard"/>
         </w:rPr>
-        <w:t xml:space="preserve">Moreover, the information portrayed can be quite confusing for some learning about this model. </w:t>
+        <w:t xml:space="preserve">Moreover, the information </w:t>
+      </w:r>
+      <w:r>
+        <w:rPr>
+          <w14:ligatures w14:val="standard"/>
+        </w:rPr>
+        <w:t>given</w:t>
+      </w:r>
+      <w:r>
+        <w:rPr>
+          <w14:ligatures w14:val="standard"/>
+        </w:rPr>
+        <w:t xml:space="preserve"> can be quite confusing for some learning about this model. </w:t>
       </w:r>
     </w:p>
     <w:p>
@@ -1044,7 +1057,7 @@
           <w14:ligatures w14:val="standard"/>
         </w:rPr>
         <w:drawing>
-          <wp:inline distT="0" distB="0" distL="0" distR="0" wp14:anchorId="56D65011" wp14:editId="4EADE351">
+          <wp:inline distT="0" distB="0" distL="0" distR="0" wp14:anchorId="56D65011" wp14:editId="20491EF7">
             <wp:extent cx="3816927" cy="1599427"/>
             <wp:effectExtent l="0" t="0" r="0" b="0"/>
             <wp:docPr id="27" name="Picture 26" descr="A group of white rectangular objects&#10;&#10;Description automatically generated">
@@ -1130,12 +1143,14 @@
       <w:r>
         <w:t xml:space="preserve">: Shows a decision tree visualization for the overall survival of colorectal cancer patients made with </w:t>
       </w:r>
+      <w:proofErr w:type="gramStart"/>
       <w:r>
         <w:rPr>
           <w14:ligatures w14:val="standard"/>
         </w:rPr>
         <w:t>matplotlib.pyplot</w:t>
       </w:r>
+      <w:proofErr w:type="gramEnd"/>
       <w:r>
         <w:rPr>
           <w14:ligatures w14:val="standard"/>
@@ -1169,12 +1184,14 @@
         </w:rPr>
         <w:t xml:space="preserve">Taking a look at this example of a visualization for the </w:t>
       </w:r>
+      <w:proofErr w:type="gramStart"/>
       <w:r>
         <w:rPr>
           <w14:ligatures w14:val="standard"/>
         </w:rPr>
         <w:t>matplotlib.pyplot</w:t>
       </w:r>
+      <w:proofErr w:type="gramEnd"/>
       <w:r>
         <w:rPr>
           <w14:ligatures w14:val="standard"/>
@@ -1344,29 +1361,16 @@
         <w:fldChar w:fldCharType="end"/>
       </w:r>
       <w:r>
-        <w:t>: Reveals</w:t>
-      </w:r>
-      <w:r>
-        <w:t xml:space="preserve"> a decision tree visualization </w:t>
-      </w:r>
-      <w:r>
-        <w:t xml:space="preserve">with a depth of 16 that was </w:t>
-      </w:r>
-      <w:r>
-        <w:t xml:space="preserve">made with </w:t>
-      </w:r>
-      <w:r>
-        <w:rPr>
-          <w14:ligatures w14:val="standard"/>
-        </w:rPr>
-        <w:t>matplotlib.pyplo</w:t>
-      </w:r>
-      <w:r>
-        <w:rPr>
-          <w14:ligatures w14:val="standard"/>
-        </w:rPr>
-        <w:t>t</w:t>
-      </w:r>
+        <w:t xml:space="preserve">: Reveals a decision tree visualization with a depth of 16 that was made with </w:t>
+      </w:r>
+      <w:proofErr w:type="gramStart"/>
+      <w:r>
+        <w:rPr>
+          <w14:ligatures w14:val="standard"/>
+        </w:rPr>
+        <w:t>matplotlib.pyplot</w:t>
+      </w:r>
+      <w:proofErr w:type="gramEnd"/>
       <w:r>
         <w:rPr>
           <w14:ligatures w14:val="standard"/>
@@ -2162,7 +2166,23 @@
           <w:szCs w:val="24"/>
           <w14:ligatures w14:val="standard"/>
         </w:rPr>
-        <w:t xml:space="preserve">Since interpretable visualizations in terms of only feature importance already exist and are readily available by these popular tools, it was decided that tree visualization would be the focus on this paper. Currently, there exist two main choices in terms of tree visualization, those being matplotlib.pyplot and </w:t>
+        <w:t xml:space="preserve">Since interpretable visualizations in terms of only feature importance already exist and are readily available by these popular tools, it was decided that tree visualization would be the focus on this paper. Currently, there exist two main choices in terms of tree visualization, those being </w:t>
+      </w:r>
+      <w:proofErr w:type="gramStart"/>
+      <w:r>
+        <w:rPr>
+          <w:szCs w:val="24"/>
+          <w14:ligatures w14:val="standard"/>
+        </w:rPr>
+        <w:t>matplotlib.pyplot</w:t>
+      </w:r>
+      <w:proofErr w:type="gramEnd"/>
+      <w:r>
+        <w:rPr>
+          <w:szCs w:val="24"/>
+          <w14:ligatures w14:val="standard"/>
+        </w:rPr>
+        <w:t xml:space="preserve"> and </w:t>
       </w:r>
       <w:r>
         <w:rPr>
@@ -2201,7 +2221,23 @@
           <w:szCs w:val="24"/>
           <w14:ligatures w14:val="standard"/>
         </w:rPr>
-        <w:t xml:space="preserve">As discussed above the matplotlib.pyplot library provides a very bare </w:t>
+        <w:t xml:space="preserve">As discussed above the </w:t>
+      </w:r>
+      <w:proofErr w:type="gramStart"/>
+      <w:r>
+        <w:rPr>
+          <w:szCs w:val="24"/>
+          <w14:ligatures w14:val="standard"/>
+        </w:rPr>
+        <w:t>matplotlib.pyplot</w:t>
+      </w:r>
+      <w:proofErr w:type="gramEnd"/>
+      <w:r>
+        <w:rPr>
+          <w:szCs w:val="24"/>
+          <w14:ligatures w14:val="standard"/>
+        </w:rPr>
+        <w:t xml:space="preserve"> library provides a very bare </w:t>
       </w:r>
       <w:r>
         <w:rPr>
@@ -2252,13 +2288,14 @@
       <w:pPr>
         <w:pStyle w:val="Para"/>
         <w:keepNext/>
+        <w:jc w:val="center"/>
       </w:pPr>
       <w:r>
         <w:rPr>
           <w:noProof/>
         </w:rPr>
         <w:drawing>
-          <wp:inline distT="0" distB="0" distL="0" distR="0" wp14:anchorId="51200212" wp14:editId="525ECDB9">
+          <wp:inline distT="0" distB="0" distL="0" distR="0" wp14:anchorId="51200212" wp14:editId="4EEAC9B6">
             <wp:extent cx="3918284" cy="3057554"/>
             <wp:effectExtent l="0" t="0" r="6350" b="0"/>
             <wp:docPr id="231771466" name="Picture 3" descr="A diagram of a diagram&#10;&#10;Description automatically generated with medium confidence"/>
@@ -2337,7 +2374,15 @@
         <w:fldChar w:fldCharType="end"/>
       </w:r>
       <w:r>
-        <w:t xml:space="preserve">: Reveals the Random Forest Classification for the Iris dataset in matplotlib.pyplot. </w:t>
+        <w:t xml:space="preserve">: Reveals the Random Forest Classification for the Iris dataset in </w:t>
+      </w:r>
+      <w:proofErr w:type="gramStart"/>
+      <w:r>
+        <w:t>matplotlib.pyplot</w:t>
+      </w:r>
+      <w:proofErr w:type="gramEnd"/>
+      <w:r>
+        <w:t xml:space="preserve">. </w:t>
       </w:r>
     </w:p>
     <w:p>
@@ -2369,7 +2414,23 @@
           <w:szCs w:val="24"/>
           <w14:ligatures w14:val="standard"/>
         </w:rPr>
-        <w:t xml:space="preserve"> for smaller decision trees, visualization is frequently sufficient as it provides the general shape of the model and can be exported, but as the size of the tree increases, it becomes increasingly tedious to view node values and it becomes less insightful. While zoom is available, this action is completed through a double click action over a certain point and can only be completed once, with a subsequent double click reverting back to the previous state.</w:t>
+        <w:t xml:space="preserve"> for smaller decision trees, visualization is frequently sufficient as it provides the general shape of the model and can be exported, but as the size of the tree increases, it becomes increasingly tedious to view node </w:t>
+      </w:r>
+      <w:proofErr w:type="gramStart"/>
+      <w:r>
+        <w:rPr>
+          <w:szCs w:val="24"/>
+          <w14:ligatures w14:val="standard"/>
+        </w:rPr>
+        <w:t>values</w:t>
+      </w:r>
+      <w:proofErr w:type="gramEnd"/>
+      <w:r>
+        <w:rPr>
+          <w:szCs w:val="24"/>
+          <w14:ligatures w14:val="standard"/>
+        </w:rPr>
+        <w:t xml:space="preserve"> and it becomes less insightful. While zoom is available, this action is completed through a double click action over a certain point and can only be completed once, with a subsequent double click reverting back to the previous state.</w:t>
       </w:r>
       <w:r>
         <w:rPr>
@@ -2416,7 +2477,23 @@
           <w:szCs w:val="24"/>
           <w14:ligatures w14:val="standard"/>
         </w:rPr>
-        <w:t xml:space="preserve">Compared to the matplotlib.pyplot library, the dtreeviz library </w:t>
+        <w:t xml:space="preserve">Compared to the </w:t>
+      </w:r>
+      <w:proofErr w:type="gramStart"/>
+      <w:r>
+        <w:rPr>
+          <w:szCs w:val="24"/>
+          <w14:ligatures w14:val="standard"/>
+        </w:rPr>
+        <w:t>matplotlib.pyplot</w:t>
+      </w:r>
+      <w:proofErr w:type="gramEnd"/>
+      <w:r>
+        <w:rPr>
+          <w:szCs w:val="24"/>
+          <w14:ligatures w14:val="standard"/>
+        </w:rPr>
+        <w:t xml:space="preserve"> library, the dtreeviz library </w:t>
       </w:r>
       <w:r>
         <w:rPr>
@@ -2530,6 +2607,8 @@
       <w:pPr>
         <w:pStyle w:val="Para"/>
         <w:keepNext/>
+        <w:ind w:firstLine="0"/>
+        <w:jc w:val="center"/>
       </w:pPr>
       <w:r>
         <w:rPr>
@@ -2614,24 +2693,14 @@
         <w:fldChar w:fldCharType="end"/>
       </w:r>
       <w:r>
-        <w:t>:</w:t>
-      </w:r>
-      <w:r>
-        <w:t xml:space="preserve"> Reveals the Random Forest Classification for the Iris dataset in </w:t>
-      </w:r>
-      <w:r>
-        <w:rPr>
-          <w:szCs w:val="24"/>
-          <w14:ligatures w14:val="standard"/>
-        </w:rPr>
-        <w:t>dtreeviz</w:t>
-      </w:r>
-      <w:r>
-        <w:rPr>
-          <w:szCs w:val="24"/>
-          <w14:ligatures w14:val="standard"/>
-        </w:rPr>
-        <w:t>.</w:t>
+        <w:t xml:space="preserve">: Reveals the Random Forest Classification for the Iris dataset in </w:t>
+      </w:r>
+      <w:r>
+        <w:rPr>
+          <w:szCs w:val="24"/>
+          <w14:ligatures w14:val="standard"/>
+        </w:rPr>
+        <w:t>dtreeviz.</w:t>
       </w:r>
     </w:p>
     <w:p/>
@@ -2669,7 +2738,23 @@
           <w:szCs w:val="24"/>
           <w14:ligatures w14:val="standard"/>
         </w:rPr>
-        <w:t xml:space="preserve"> displaying the distribution of target values with respect to the splitting value, the same criticisms for this value hold true as before. If a user is interested in learning about the actual data values stored in the node, they would have to apply selective constraints on dataframes to find these values, requiring cognitive and physical load and a knowledge of how to perform these operations on the initial dataframe. Likewise, users must trace back on the node’s path back to the root to understand the complete ruleset followed in order to get that leaf node and this becomes more difficult with the increased number of graphs and figures that make up the visualization. Finally, just like the matplotlib.pyplot library, for deep trees, the figure becomes increasingly difficult to read and the limited zooming options can make reading the figure a daunting task. As far as static visualization libraries are concerned, it is difficult to improve upon what </w:t>
+        <w:t xml:space="preserve"> displaying the distribution of target values with respect to the splitting value, the same criticisms for this value hold true as before. If a user is interested in learning about the actual data values stored in the node, they would have to apply selective constraints on dataframes to find these values, requiring cognitive and physical load and a knowledge of how to perform these operations on the initial dataframe. Likewise, users must trace back on the node’s path back to the root to understand the complete ruleset followed in order to get that leaf node and this becomes more difficult with the increased number of graphs and figures that make up the visualization. Finally, just like the </w:t>
+      </w:r>
+      <w:proofErr w:type="gramStart"/>
+      <w:r>
+        <w:rPr>
+          <w:szCs w:val="24"/>
+          <w14:ligatures w14:val="standard"/>
+        </w:rPr>
+        <w:t>matplotlib.pyplot</w:t>
+      </w:r>
+      <w:proofErr w:type="gramEnd"/>
+      <w:r>
+        <w:rPr>
+          <w:szCs w:val="24"/>
+          <w14:ligatures w14:val="standard"/>
+        </w:rPr>
+        <w:t xml:space="preserve"> library, for deep trees, the figure becomes increasingly difficult to read and the limited zooming options can make reading the figure a daunting task. As far as static visualization libraries are concerned, it is difficult to improve upon what </w:t>
       </w:r>
       <w:r>
         <w:rPr>
@@ -2730,7 +2815,23 @@
           <w:szCs w:val="24"/>
           <w14:ligatures w14:val="standard"/>
         </w:rPr>
-        <w:t xml:space="preserve">important to remember with respect to the topic of this paper is that the fact that the tree visualization software is dynamic is not in itself not enough to differentiate it from other visualization applications and libraries. </w:t>
+        <w:t xml:space="preserve">important to remember with respect to the topic of this </w:t>
+      </w:r>
+      <w:proofErr w:type="gramStart"/>
+      <w:r>
+        <w:rPr>
+          <w:szCs w:val="24"/>
+          <w14:ligatures w14:val="standard"/>
+        </w:rPr>
+        <w:t>paper is</w:t>
+      </w:r>
+      <w:proofErr w:type="gramEnd"/>
+      <w:r>
+        <w:rPr>
+          <w:szCs w:val="24"/>
+          <w14:ligatures w14:val="standard"/>
+        </w:rPr>
+        <w:t xml:space="preserve"> that the fact that the tree visualization software is dynamic is not in itself not enough to differentiate it from other visualization applications and libraries. </w:t>
       </w:r>
       <w:r>
         <w:rPr>
@@ -2961,7 +3062,23 @@
           <w:szCs w:val="24"/>
           <w14:ligatures w14:val="standard"/>
         </w:rPr>
-        <w:t xml:space="preserve">As the system assumes that users will primarily be using the visualization software in a manner similar to the matplotlib.pyplot and </w:t>
+        <w:t xml:space="preserve">As the system assumes that users will primarily be using the visualization software in a manner similar to the </w:t>
+      </w:r>
+      <w:proofErr w:type="gramStart"/>
+      <w:r>
+        <w:rPr>
+          <w:szCs w:val="24"/>
+          <w14:ligatures w14:val="standard"/>
+        </w:rPr>
+        <w:t>matplotlib.pyplot</w:t>
+      </w:r>
+      <w:proofErr w:type="gramEnd"/>
+      <w:r>
+        <w:rPr>
+          <w:szCs w:val="24"/>
+          <w14:ligatures w14:val="standard"/>
+        </w:rPr>
+        <w:t xml:space="preserve"> and </w:t>
       </w:r>
       <w:r>
         <w:rPr>
@@ -3221,14 +3338,7 @@
           <w:szCs w:val="24"/>
           <w14:ligatures w14:val="standard"/>
         </w:rPr>
-        <w:t xml:space="preserve"> </w:t>
-      </w:r>
-      <w:r>
-        <w:rPr>
-          <w:szCs w:val="24"/>
-          <w14:ligatures w14:val="standard"/>
-        </w:rPr>
-        <w:t xml:space="preserve">of type </w:t>
+        <w:t xml:space="preserve"> of type </w:t>
       </w:r>
       <w:proofErr w:type="spellStart"/>
       <w:r>
@@ -3251,14 +3361,7 @@
           <w:szCs w:val="24"/>
           <w14:ligatures w14:val="standard"/>
         </w:rPr>
-        <w:t xml:space="preserve"> </w:t>
-      </w:r>
-      <w:r>
-        <w:rPr>
-          <w:szCs w:val="24"/>
-          <w14:ligatures w14:val="standard"/>
-        </w:rPr>
-        <w:t xml:space="preserve">of type </w:t>
+        <w:t xml:space="preserve"> of type </w:t>
       </w:r>
       <w:proofErr w:type="spellStart"/>
       <w:r>
@@ -3281,14 +3384,7 @@
           <w:szCs w:val="24"/>
           <w14:ligatures w14:val="standard"/>
         </w:rPr>
-        <w:t xml:space="preserve"> </w:t>
-      </w:r>
-      <w:r>
-        <w:rPr>
-          <w:szCs w:val="24"/>
-          <w14:ligatures w14:val="standard"/>
-        </w:rPr>
-        <w:t xml:space="preserve">of type </w:t>
+        <w:t xml:space="preserve"> of type </w:t>
       </w:r>
       <w:proofErr w:type="spellStart"/>
       <w:r>
@@ -3381,7 +3477,23 @@
           <w:szCs w:val="24"/>
           <w14:ligatures w14:val="standard"/>
         </w:rPr>
-        <w:t xml:space="preserve">The first step in the development of the application involved the construction of the tree structure that would subsequently be displayed using the Dash, and more specifically Plotly, </w:t>
+        <w:t xml:space="preserve">The first step in the development of the application involved the construction of the tree structure that would subsequently be displayed using </w:t>
+      </w:r>
+      <w:proofErr w:type="gramStart"/>
+      <w:r>
+        <w:rPr>
+          <w:szCs w:val="24"/>
+          <w14:ligatures w14:val="standard"/>
+        </w:rPr>
+        <w:t>the Dash</w:t>
+      </w:r>
+      <w:proofErr w:type="gramEnd"/>
+      <w:r>
+        <w:rPr>
+          <w:szCs w:val="24"/>
+          <w14:ligatures w14:val="standard"/>
+        </w:rPr>
+        <w:t xml:space="preserve">, and more specifically Plotly, </w:t>
       </w:r>
       <w:r>
         <w:rPr>
@@ -3389,7 +3501,23 @@
           <w14:ligatures w14:val="standard"/>
         </w:rPr>
         <w:lastRenderedPageBreak/>
-        <w:t xml:space="preserve">library. Naturally, given the decision trees within the Scikit-Learn Library are all binary trees, recursion is naturally suited for use when constructing the tree. Therefore, all that was necessary was to consider all of the necessary components to store in a node object and how this information would be updated for each node. With respect to goal of this application, it became clear that several values would need to be stored at each node. </w:t>
+        <w:t xml:space="preserve">library. Naturally, given the decision trees within the Scikit-Learn Library are all binary trees, recursion is naturally suited for use when constructing the tree. Therefore, all that was necessary was to consider all of the necessary components to store in a node object and how this information would be updated for each node. With respect to </w:t>
+      </w:r>
+      <w:proofErr w:type="gramStart"/>
+      <w:r>
+        <w:rPr>
+          <w:szCs w:val="24"/>
+          <w14:ligatures w14:val="standard"/>
+        </w:rPr>
+        <w:t>goal</w:t>
+      </w:r>
+      <w:proofErr w:type="gramEnd"/>
+      <w:r>
+        <w:rPr>
+          <w:szCs w:val="24"/>
+          <w14:ligatures w14:val="standard"/>
+        </w:rPr>
+        <w:t xml:space="preserve"> of this application, it became clear that several values would need to be stored at each node. </w:t>
       </w:r>
     </w:p>
     <w:p>
@@ -3481,14 +3609,30 @@
           <w:szCs w:val="24"/>
           <w14:ligatures w14:val="standard"/>
         </w:rPr>
-        <w:t>estimators_</w:t>
-      </w:r>
-      <w:r>
-        <w:rPr>
-          <w:szCs w:val="24"/>
-          <w14:ligatures w14:val="standard"/>
-        </w:rPr>
-        <w:t xml:space="preserve">.tree_.feature[node_value] and </w:t>
+        <w:t>estimators</w:t>
+      </w:r>
+      <w:proofErr w:type="gramStart"/>
+      <w:r>
+        <w:rPr>
+          <w:szCs w:val="24"/>
+          <w14:ligatures w14:val="standard"/>
+        </w:rPr>
+        <w:t>_</w:t>
+      </w:r>
+      <w:r>
+        <w:rPr>
+          <w:szCs w:val="24"/>
+          <w14:ligatures w14:val="standard"/>
+        </w:rPr>
+        <w:t>.tree</w:t>
+      </w:r>
+      <w:proofErr w:type="gramEnd"/>
+      <w:r>
+        <w:rPr>
+          <w:szCs w:val="24"/>
+          <w14:ligatures w14:val="standard"/>
+        </w:rPr>
+        <w:t xml:space="preserve">_.feature[node_value] and </w:t>
       </w:r>
       <w:r>
         <w:rPr>
@@ -3512,14 +3656,30 @@
           <w:szCs w:val="24"/>
           <w14:ligatures w14:val="standard"/>
         </w:rPr>
-        <w:t>estimators_</w:t>
-      </w:r>
-      <w:r>
-        <w:rPr>
-          <w:szCs w:val="24"/>
-          <w14:ligatures w14:val="standard"/>
-        </w:rPr>
-        <w:t xml:space="preserve">.tree_.threshold[node_value] are taken and are used to construct the value string. This value is calculated within each node and does not need to be recalculated. </w:t>
+        <w:t>estimators</w:t>
+      </w:r>
+      <w:proofErr w:type="gramStart"/>
+      <w:r>
+        <w:rPr>
+          <w:szCs w:val="24"/>
+          <w14:ligatures w14:val="standard"/>
+        </w:rPr>
+        <w:t>_</w:t>
+      </w:r>
+      <w:r>
+        <w:rPr>
+          <w:szCs w:val="24"/>
+          <w14:ligatures w14:val="standard"/>
+        </w:rPr>
+        <w:t>.tree</w:t>
+      </w:r>
+      <w:proofErr w:type="gramEnd"/>
+      <w:r>
+        <w:rPr>
+          <w:szCs w:val="24"/>
+          <w14:ligatures w14:val="standard"/>
+        </w:rPr>
+        <w:t xml:space="preserve">_.threshold[node_value] are taken and are used to construct the value string. This value is calculated within each node and does not need to be recalculated. </w:t>
       </w:r>
     </w:p>
     <w:p>
@@ -3617,14 +3777,30 @@
           <w:szCs w:val="24"/>
           <w14:ligatures w14:val="standard"/>
         </w:rPr>
-        <w:t>estimators_</w:t>
-      </w:r>
-      <w:r>
-        <w:rPr>
-          <w:szCs w:val="24"/>
-          <w14:ligatures w14:val="standard"/>
-        </w:rPr>
-        <w:t xml:space="preserve">.tree_ stores the indices of its left and right child. </w:t>
+        <w:t>estimators</w:t>
+      </w:r>
+      <w:proofErr w:type="gramStart"/>
+      <w:r>
+        <w:rPr>
+          <w:szCs w:val="24"/>
+          <w14:ligatures w14:val="standard"/>
+        </w:rPr>
+        <w:t>_</w:t>
+      </w:r>
+      <w:r>
+        <w:rPr>
+          <w:szCs w:val="24"/>
+          <w14:ligatures w14:val="standard"/>
+        </w:rPr>
+        <w:t>.tree</w:t>
+      </w:r>
+      <w:proofErr w:type="gramEnd"/>
+      <w:r>
+        <w:rPr>
+          <w:szCs w:val="24"/>
+          <w14:ligatures w14:val="standard"/>
+        </w:rPr>
+        <w:t xml:space="preserve">_ stores the indices of its left and right child. </w:t>
       </w:r>
       <w:r>
         <w:rPr>
@@ -3767,7 +3943,23 @@
           <w:szCs w:val="24"/>
           <w14:ligatures w14:val="standard"/>
         </w:rPr>
-        <w:t>Since a primary focus of the software was to highlight which datapoints belong to which leaf nodes, it was pertinent to determine how to assign each of the values within a test dataset to a leaf node depending on the established ruleset of a tree. This is possible through the code in Algorithm 1 below</w:t>
+        <w:t xml:space="preserve">Since </w:t>
+      </w:r>
+      <w:proofErr w:type="gramStart"/>
+      <w:r>
+        <w:rPr>
+          <w:szCs w:val="24"/>
+          <w14:ligatures w14:val="standard"/>
+        </w:rPr>
+        <w:t>a primary</w:t>
+      </w:r>
+      <w:proofErr w:type="gramEnd"/>
+      <w:r>
+        <w:rPr>
+          <w:szCs w:val="24"/>
+          <w14:ligatures w14:val="standard"/>
+        </w:rPr>
+        <w:t xml:space="preserve"> focus of the software was to highlight which datapoints belong to which leaf nodes, it was pertinent to determine how to assign each of the values within a test dataset to a leaf node depending on the established ruleset of a tree. This is possible through the code in Algorithm 1 below</w:t>
       </w:r>
       <w:r>
         <w:rPr>
@@ -3805,14 +3997,30 @@
           <w:szCs w:val="24"/>
           <w14:ligatures w14:val="standard"/>
         </w:rPr>
-        <w:t>estimators_</w:t>
-      </w:r>
-      <w:r>
-        <w:rPr>
-          <w:szCs w:val="24"/>
-          <w14:ligatures w14:val="standard"/>
-        </w:rPr>
-        <w:t xml:space="preserve">.tree_ generated through the Scikit Learn Library. </w:t>
+        <w:t>estimators</w:t>
+      </w:r>
+      <w:proofErr w:type="gramStart"/>
+      <w:r>
+        <w:rPr>
+          <w:szCs w:val="24"/>
+          <w14:ligatures w14:val="standard"/>
+        </w:rPr>
+        <w:t>_</w:t>
+      </w:r>
+      <w:r>
+        <w:rPr>
+          <w:szCs w:val="24"/>
+          <w14:ligatures w14:val="standard"/>
+        </w:rPr>
+        <w:t>.tree</w:t>
+      </w:r>
+      <w:proofErr w:type="gramEnd"/>
+      <w:r>
+        <w:rPr>
+          <w:szCs w:val="24"/>
+          <w14:ligatures w14:val="standard"/>
+        </w:rPr>
+        <w:t xml:space="preserve">_ generated through the Scikit Learn Library. </w:t>
       </w:r>
     </w:p>
     <w:p>
@@ -3935,7 +4143,23 @@
           <w:iCs/>
           <w14:ligatures w14:val="standard"/>
         </w:rPr>
-        <w:t>samples_in_node = np.where(tree.apply(X) == node_id)[0]</w:t>
+        <w:t xml:space="preserve">samples_in_node = </w:t>
+      </w:r>
+      <w:proofErr w:type="gramStart"/>
+      <w:r>
+        <w:rPr>
+          <w:iCs/>
+          <w14:ligatures w14:val="standard"/>
+        </w:rPr>
+        <w:t>np.where</w:t>
+      </w:r>
+      <w:proofErr w:type="gramEnd"/>
+      <w:r>
+        <w:rPr>
+          <w:iCs/>
+          <w14:ligatures w14:val="standard"/>
+        </w:rPr>
+        <w:t>(tree.apply(X) == node_id)[0]</w:t>
       </w:r>
     </w:p>
     <w:p>
@@ -3951,7 +4175,23 @@
           <w:iCs/>
           <w14:ligatures w14:val="standard"/>
         </w:rPr>
-        <w:t>data = pd.DataFrame(X[samples_in_node], columns=feature_names)</w:t>
+        <w:t xml:space="preserve">data = </w:t>
+      </w:r>
+      <w:proofErr w:type="gramStart"/>
+      <w:r>
+        <w:rPr>
+          <w:iCs/>
+          <w14:ligatures w14:val="standard"/>
+        </w:rPr>
+        <w:t>pd.DataFrame</w:t>
+      </w:r>
+      <w:proofErr w:type="gramEnd"/>
+      <w:r>
+        <w:rPr>
+          <w:iCs/>
+          <w14:ligatures w14:val="standard"/>
+        </w:rPr>
+        <w:t>(X[samples_in_node], columns=feature_names)</w:t>
       </w:r>
     </w:p>
     <w:p>
@@ -4008,7 +4248,23 @@
           <w:iCs/>
           <w14:ligatures w14:val="standard"/>
         </w:rPr>
-        <w:t>conf_matrix = confusion_matrix(data['True'], data['Predicted'], labels=np.unique(y_true))</w:t>
+        <w:t>conf_matrix = confusion_matrix(data['True'], data['Predicted'], labels=</w:t>
+      </w:r>
+      <w:proofErr w:type="gramStart"/>
+      <w:r>
+        <w:rPr>
+          <w:iCs/>
+          <w14:ligatures w14:val="standard"/>
+        </w:rPr>
+        <w:t>np.unique</w:t>
+      </w:r>
+      <w:proofErr w:type="gramEnd"/>
+      <w:r>
+        <w:rPr>
+          <w:iCs/>
+          <w14:ligatures w14:val="standard"/>
+        </w:rPr>
+        <w:t>(y_true))</w:t>
       </w:r>
     </w:p>
     <w:p>
@@ -4088,7 +4344,23 @@
           <w:szCs w:val="24"/>
           <w14:ligatures w14:val="standard"/>
         </w:rPr>
-        <w:t xml:space="preserve">To efficiently determine the ruleset for each node, the path is recursively generated for each left and right child of the current node and passed into the constructor for the child when it is being made. Since the left child node contains all of the values that hold true for the current node’s rule (which is always is less than or greater to) the left child’s path is the current path plus the appended string “ -&gt; {condition} &lt;= {threshold}” whereas the right child gets passed in the inverse condition “ -&gt; {condition} &gt; {threshold}”. By storing this value at every node, it is easy to determine each node’s path, limiting the cognitive load that a user would otherwise need to use up to determine the path to a node. </w:t>
+        <w:t xml:space="preserve">To efficiently determine the ruleset for each node, the path is recursively generated for each left and right child of the current node and passed into the constructor for the child when it is being made. Since the left child node contains all of the values that hold true for the current node’s rule (which is always is less than or greater to) the left child’s path is the current path plus the appended string </w:t>
+      </w:r>
+      <w:proofErr w:type="gramStart"/>
+      <w:r>
+        <w:rPr>
+          <w:szCs w:val="24"/>
+          <w14:ligatures w14:val="standard"/>
+        </w:rPr>
+        <w:t>“ -</w:t>
+      </w:r>
+      <w:proofErr w:type="gramEnd"/>
+      <w:r>
+        <w:rPr>
+          <w:szCs w:val="24"/>
+          <w14:ligatures w14:val="standard"/>
+        </w:rPr>
+        <w:t xml:space="preserve">&gt; {condition} &lt;= {threshold}” whereas the right child gets passed in the inverse condition “ -&gt; {condition} &gt; {threshold}”. By storing this value at every node, it is easy to determine each node’s path, limiting the cognitive load that a user would otherwise need to use up to determine the path to a node. </w:t>
       </w:r>
     </w:p>
     <w:p>
@@ -4194,14 +4466,30 @@
           <w:szCs w:val="24"/>
           <w14:ligatures w14:val="standard"/>
         </w:rPr>
-        <w:t>estimators_</w:t>
-      </w:r>
-      <w:r>
-        <w:rPr>
-          <w:szCs w:val="24"/>
-          <w14:ligatures w14:val="standard"/>
-        </w:rPr>
-        <w:t xml:space="preserve">.tree_. </w:t>
+        <w:t>estimators</w:t>
+      </w:r>
+      <w:proofErr w:type="gramStart"/>
+      <w:r>
+        <w:rPr>
+          <w:szCs w:val="24"/>
+          <w14:ligatures w14:val="standard"/>
+        </w:rPr>
+        <w:t>_</w:t>
+      </w:r>
+      <w:r>
+        <w:rPr>
+          <w:szCs w:val="24"/>
+          <w14:ligatures w14:val="standard"/>
+        </w:rPr>
+        <w:t>.tree</w:t>
+      </w:r>
+      <w:proofErr w:type="gramEnd"/>
+      <w:r>
+        <w:rPr>
+          <w:szCs w:val="24"/>
+          <w14:ligatures w14:val="standard"/>
+        </w:rPr>
+        <w:t xml:space="preserve">_. </w:t>
       </w:r>
     </w:p>
     <w:p>
@@ -4296,8 +4584,17 @@
           <w:szCs w:val="24"/>
           <w14:ligatures w14:val="standard"/>
         </w:rPr>
-        <w:t>The code for the construction of the tree is stored in the create_bst_from_tree function</w:t>
-      </w:r>
+        <w:t xml:space="preserve">The code for the construction of the tree is stored in the create_bst_from_tree </w:t>
+      </w:r>
+      <w:proofErr w:type="gramStart"/>
+      <w:r>
+        <w:rPr>
+          <w:szCs w:val="24"/>
+          <w14:ligatures w14:val="standard"/>
+        </w:rPr>
+        <w:t>function</w:t>
+      </w:r>
+      <w:proofErr w:type="gramEnd"/>
       <w:r>
         <w:rPr>
           <w:szCs w:val="24"/>
@@ -4325,6 +4622,7 @@
         <w:pStyle w:val="Para"/>
         <w:keepNext/>
         <w:spacing w:line="264" w:lineRule="auto"/>
+        <w:jc w:val="center"/>
       </w:pPr>
       <w:r>
         <w:rPr>
@@ -4586,15 +4884,16 @@
         <w:pStyle w:val="Para"/>
         <w:keepNext/>
         <w:spacing w:line="264" w:lineRule="auto"/>
+        <w:ind w:firstLine="0"/>
       </w:pPr>
       <w:r>
         <w:rPr>
           <w:noProof/>
         </w:rPr>
         <w:drawing>
-          <wp:inline distT="0" distB="0" distL="0" distR="0" wp14:anchorId="29439C04" wp14:editId="067FECDF">
-            <wp:extent cx="3825240" cy="4978152"/>
-            <wp:effectExtent l="0" t="0" r="3810" b="0"/>
+          <wp:inline distT="0" distB="0" distL="0" distR="0" wp14:anchorId="29439C04" wp14:editId="16D0E734">
+            <wp:extent cx="3668143" cy="4773706"/>
+            <wp:effectExtent l="0" t="0" r="8890" b="8255"/>
             <wp:docPr id="1913758365" name="Picture 1" descr="A screenshot of a computer program&#10;&#10;Description automatically generated"/>
             <wp:cNvGraphicFramePr>
               <a:graphicFrameLocks xmlns:a="http://schemas.openxmlformats.org/drawingml/2006/main" noChangeAspect="1"/>
@@ -4615,7 +4914,7 @@
                   <pic:spPr>
                     <a:xfrm>
                       <a:off x="0" y="0"/>
-                      <a:ext cx="3829127" cy="4983210"/>
+                      <a:ext cx="3677109" cy="4785374"/>
                     </a:xfrm>
                     <a:prstGeom prst="rect">
                       <a:avLst/>
@@ -4681,7 +4980,21 @@
         <w:rPr>
           <w14:ligatures w14:val="standard"/>
         </w:rPr>
-        <w:t xml:space="preserve">To both enable the development and debugging of the decision tree visualizer, it was necessary to establish the general layout of the application. Therefore, one large division with subdivisions was created. To ensure that the tree was emplaced inside, it initially contained just one subdivision, containing the one dcc.Graph element generated by the function in Figure 2. </w:t>
+        <w:t xml:space="preserve">To both enable the development and debugging of the decision tree visualizer, it was necessary to establish the general layout of the application. Therefore, one large division with subdivisions was created. To ensure that the tree was emplaced inside, it initially contained just one subdivision, containing the one </w:t>
+      </w:r>
+      <w:proofErr w:type="gramStart"/>
+      <w:r>
+        <w:rPr>
+          <w14:ligatures w14:val="standard"/>
+        </w:rPr>
+        <w:t>dcc.Graph</w:t>
+      </w:r>
+      <w:proofErr w:type="gramEnd"/>
+      <w:r>
+        <w:rPr>
+          <w14:ligatures w14:val="standard"/>
+        </w:rPr>
+        <w:t xml:space="preserve"> element generated by the function in Figure 2. </w:t>
       </w:r>
     </w:p>
     <w:p>
@@ -4805,7 +5118,35 @@
         <w:rPr>
           <w14:ligatures w14:val="standard"/>
         </w:rPr>
-        <w:t xml:space="preserve">For the new functionality, it was important to track what the user had just clicked and in the case of a new node, it would update the state of the display, which includes a dataframe.describe(), dataframe.info(),the full dataframe, and a confusion matrix for the test dataset datapoints stored in a node. Initially, an @app.callback was implemented that would call a function every time a user clicked the graph and display solely the information in that node but in the final iteration of the graph, clicking on a node modifies the tables to consider the datapoints in this new node and all the nodes that were previously considered and displayed.  </w:t>
+        <w:t xml:space="preserve">For the new functionality, it was important to track what the user had just clicked and in the case of a new node, it would update the state of the display, which includes a </w:t>
+      </w:r>
+      <w:proofErr w:type="gramStart"/>
+      <w:r>
+        <w:rPr>
+          <w14:ligatures w14:val="standard"/>
+        </w:rPr>
+        <w:t>dataframe.describe</w:t>
+      </w:r>
+      <w:proofErr w:type="gramEnd"/>
+      <w:r>
+        <w:rPr>
+          <w14:ligatures w14:val="standard"/>
+        </w:rPr>
+        <w:t>(), dataframe.info(),the full dataframe, and a confusion matrix for the test dataset datapoints stored in a node. Initially, an @</w:t>
+      </w:r>
+      <w:proofErr w:type="gramStart"/>
+      <w:r>
+        <w:rPr>
+          <w14:ligatures w14:val="standard"/>
+        </w:rPr>
+        <w:t>app.callback</w:t>
+      </w:r>
+      <w:proofErr w:type="gramEnd"/>
+      <w:r>
+        <w:rPr>
+          <w14:ligatures w14:val="standard"/>
+        </w:rPr>
+        <w:t xml:space="preserve"> was implemented that would call a function every time a user clicked the graph and display solely the information in that node but in the final iteration of the graph, clicking on a node modifies the tables to consider the datapoints in this new node and all the nodes that were previously considered and displayed.  </w:t>
       </w:r>
     </w:p>
     <w:p>
@@ -4829,13 +5170,35 @@
         <w:rPr>
           <w14:ligatures w14:val="standard"/>
         </w:rPr>
-        <w:t xml:space="preserve">In the case that a user does not click on a node or select a group of nodes, no change occurs to the visualizations. However, in the case that a user clicks on a node or selects a group of nodes, its value(s) is added to a map and the corresponding nodes in the nodes list (from the previous section) are found. The indices of the elements contained in these nodes is stored and extracted into a dataframe and is concatenated to another dataframe which stores the nodes that were previously selected at some point. Once the final version of the dataframe with all of the new updated values is finalized for the callback, a confusion matrix, describe dataframe, and </w:t>
-      </w:r>
-      <w:r>
-        <w:rPr>
-          <w14:ligatures w14:val="standard"/>
-        </w:rPr>
-        <w:t xml:space="preserve">dataframe.info() text is generated below the tree visualization and a message containing the list of all of the selected nodes thus far is displayed above the tree visualization to keep users informed about which nodes are being shown. In the event that users want to clear the list of nodes considered in the display, there is a large red Clear button which clearly signals to users that they may clear their visualizations by clicking the button. The callback and function responsible for this process is also responsible for displaying each decision tree in the random forest model and therefore the code which generates this information will be displayed later.  </w:t>
+        <w:t xml:space="preserve">In the case that a user does not click on a node or select a group of nodes, no change occurs to the visualizations. However, in the case that a user clicks on a node or selects a group of nodes, its value(s) is added to a map and the corresponding nodes in the nodes list (from the previous section) are found. The indices of the elements contained in these nodes </w:t>
+      </w:r>
+      <w:proofErr w:type="gramStart"/>
+      <w:r>
+        <w:rPr>
+          <w14:ligatures w14:val="standard"/>
+        </w:rPr>
+        <w:t>is</w:t>
+      </w:r>
+      <w:proofErr w:type="gramEnd"/>
+      <w:r>
+        <w:rPr>
+          <w14:ligatures w14:val="standard"/>
+        </w:rPr>
+        <w:t xml:space="preserve"> stored and extracted into a dataframe and is concatenated to another dataframe which stores the nodes that were previously selected at some point. Once the final version of the dataframe with all of the new updated values is finalized for the callback, a confusion matrix, describe dataframe, and </w:t>
+      </w:r>
+      <w:proofErr w:type="gramStart"/>
+      <w:r>
+        <w:rPr>
+          <w14:ligatures w14:val="standard"/>
+        </w:rPr>
+        <w:t>dataframe.info(</w:t>
+      </w:r>
+      <w:proofErr w:type="gramEnd"/>
+      <w:r>
+        <w:rPr>
+          <w14:ligatures w14:val="standard"/>
+        </w:rPr>
+        <w:t xml:space="preserve">) text is generated below the tree visualization and a message containing the list of all of the selected nodes thus far is displayed above the tree visualization to keep users informed about which nodes are being shown. In the event that users want to clear the list of nodes considered in the display, there is a large red Clear button which clearly signals to users that they may clear their visualizations by clicking the button. The callback and function responsible for this process is also responsible for displaying each decision tree in the random forest model and therefore the code which generates this information will be displayed later.  </w:t>
       </w:r>
     </w:p>
     <w:p>
@@ -4915,15 +5278,16 @@
         <w:rPr>
           <w14:ligatures w14:val="standard"/>
         </w:rPr>
-        <w:t xml:space="preserve">For example, clicking on the tab “Tree 1” would generate the first decision tree in the forest. A significant detail to consider is that changing the tab not only changes the decision tree being shown, but also the list of nodes above the tree and the visualizations below the tree, as each tree should be independent of the others in this respect, especially when considering that every tree has a different ruleset.  </w:t>
+        <w:t>For example, clicking on the tab “Tree 1” would generate the first decision tree in the forest. A significant detail to consider is that changing the tab not only changes the decision tree being shown, but also the list of nodes above the tree and the visualizations below the tree, as each tree should be independent of the others in this respect, especially when considering that every tree has a different ruleset.</w:t>
       </w:r>
     </w:p>
     <w:p>
       <w:pPr>
         <w:pStyle w:val="Para"/>
-        <w:keepNext/>
         <w:spacing w:line="264" w:lineRule="auto"/>
-        <w:ind w:firstLine="0"/>
+        <w:rPr>
+          <w14:ligatures w14:val="standard"/>
+        </w:rPr>
       </w:pPr>
       <w:r>
         <w:rPr>
@@ -4931,10 +5295,10 @@
         </w:rPr>
         <w:lastRenderedPageBreak/>
         <w:drawing>
-          <wp:inline distT="0" distB="0" distL="0" distR="0" wp14:anchorId="307BE39B" wp14:editId="1124CD86">
-            <wp:extent cx="5003800" cy="5890260"/>
-            <wp:effectExtent l="0" t="0" r="6350" b="0"/>
-            <wp:docPr id="888193667" name="Picture 3" descr="A screenshot of a computer program&#10;&#10;Description automatically generated"/>
+          <wp:inline distT="0" distB="0" distL="0" distR="0" wp14:anchorId="45871BA1" wp14:editId="427EE5B4">
+            <wp:extent cx="4881282" cy="5768957"/>
+            <wp:effectExtent l="0" t="0" r="0" b="3810"/>
+            <wp:docPr id="881509918" name="Picture 2" descr="A screenshot of a computer&#10;&#10;Description automatically generated"/>
             <wp:cNvGraphicFramePr>
               <a:graphicFrameLocks xmlns:a="http://schemas.openxmlformats.org/drawingml/2006/main" noChangeAspect="1"/>
             </wp:cNvGraphicFramePr>
@@ -4942,13 +5306,13 @@
               <a:graphicData uri="http://schemas.openxmlformats.org/drawingml/2006/picture">
                 <pic:pic xmlns:pic="http://schemas.openxmlformats.org/drawingml/2006/picture">
                   <pic:nvPicPr>
-                    <pic:cNvPr id="888193667" name="Picture 3" descr="A screenshot of a computer program&#10;&#10;Description automatically generated"/>
+                    <pic:cNvPr id="881509918" name="Picture 2" descr="A screenshot of a computer&#10;&#10;Description automatically generated"/>
                     <pic:cNvPicPr>
                       <a:picLocks noChangeAspect="1" noChangeArrowheads="1"/>
                     </pic:cNvPicPr>
                   </pic:nvPicPr>
                   <pic:blipFill>
-                    <a:blip r:embed="rId16">
+                    <a:blip r:embed="rId16" cstate="print">
                       <a:extLst>
                         <a:ext uri="{28A0092B-C50C-407E-A947-70E740481C1C}">
                           <a14:useLocalDpi xmlns:a14="http://schemas.microsoft.com/office/drawing/2010/main" val="0"/>
@@ -4963,7 +5327,7 @@
                   <pic:spPr bwMode="auto">
                     <a:xfrm>
                       <a:off x="0" y="0"/>
-                      <a:ext cx="5003800" cy="5890260"/>
+                      <a:ext cx="4892263" cy="5781935"/>
                     </a:xfrm>
                     <a:prstGeom prst="rect">
                       <a:avLst/>
@@ -4982,6 +5346,14 @@
     </w:p>
     <w:p>
       <w:pPr>
+        <w:pStyle w:val="Para"/>
+        <w:keepNext/>
+        <w:spacing w:line="264" w:lineRule="auto"/>
+        <w:ind w:firstLine="0"/>
+      </w:pPr>
+    </w:p>
+    <w:p>
+      <w:pPr>
         <w:pStyle w:val="Caption"/>
         <w:rPr>
           <w:szCs w:val="24"/>
@@ -5043,16 +5415,6 @@
     </w:p>
     <w:p>
       <w:pPr>
-        <w:pStyle w:val="Para"/>
-        <w:spacing w:line="264" w:lineRule="auto"/>
-        <w:rPr>
-          <w:szCs w:val="24"/>
-          <w14:ligatures w14:val="standard"/>
-        </w:rPr>
-      </w:pPr>
-    </w:p>
-    <w:p>
-      <w:pPr>
         <w:pStyle w:val="Head2"/>
         <w:spacing w:before="120" w:line="264" w:lineRule="auto"/>
         <w:ind w:left="403" w:hanging="403"/>
@@ -5064,13 +5426,7 @@
         <w:rPr>
           <w14:ligatures w14:val="standard"/>
         </w:rPr>
-        <w:t>3</w:t>
-      </w:r>
-      <w:r>
-        <w:rPr>
-          <w14:ligatures w14:val="standard"/>
-        </w:rPr>
-        <w:t>.</w:t>
+        <w:t>3.</w:t>
       </w:r>
       <w:r>
         <w:rPr>
@@ -5087,15 +5443,10 @@
       </w:r>
       <w:r>
         <w:rPr>
-          <w14:ligatures w14:val="standard"/>
-        </w:rPr>
-        <w:t>Plotly Interactive</w:t>
-      </w:r>
-      <w:r>
-        <w:rPr>
-          <w14:ligatures w14:val="standard"/>
-        </w:rPr>
-        <w:t xml:space="preserve"> Behavior</w:t>
+          <w:szCs w:val="22"/>
+          <w14:ligatures w14:val="standard"/>
+        </w:rPr>
+        <w:t>Save Data Button</w:t>
       </w:r>
     </w:p>
     <w:p>
@@ -5110,38 +5461,290 @@
         <w:rPr>
           <w14:ligatures w14:val="standard"/>
         </w:rPr>
+        <w:t xml:space="preserve"> The final piece of functionality added to the application includes a Save Data Button, which stores the </w:t>
+      </w:r>
+      <w:proofErr w:type="gramStart"/>
+      <w:r>
+        <w:rPr>
+          <w14:ligatures w14:val="standard"/>
+        </w:rPr>
+        <w:t>df.info(</w:t>
+      </w:r>
+      <w:proofErr w:type="gramEnd"/>
+      <w:r>
+        <w:rPr>
+          <w14:ligatures w14:val="standard"/>
+        </w:rPr>
+        <w:t xml:space="preserve">) table currently generated in a .txt file and which stores the </w:t>
+      </w:r>
+      <w:proofErr w:type="spellStart"/>
+      <w:r>
+        <w:rPr>
+          <w14:ligatures w14:val="standard"/>
+        </w:rPr>
+        <w:t>df.describe</w:t>
+      </w:r>
+      <w:proofErr w:type="spellEnd"/>
+      <w:r>
+        <w:rPr>
+          <w14:ligatures w14:val="standard"/>
+        </w:rPr>
+        <w:t xml:space="preserve">() and </w:t>
+      </w:r>
+      <w:proofErr w:type="spellStart"/>
+      <w:r>
+        <w:rPr>
+          <w14:ligatures w14:val="standard"/>
+        </w:rPr>
+        <w:t>dataframe</w:t>
+      </w:r>
+      <w:proofErr w:type="spellEnd"/>
+      <w:r>
+        <w:rPr>
+          <w14:ligatures w14:val="standard"/>
+        </w:rPr>
+        <w:t xml:space="preserve"> itself in a .csv file. By saving this information and the figures of the decision tree and </w:t>
+      </w:r>
+      <w:r>
+        <w:rPr>
+          <w14:ligatures w14:val="standard"/>
+        </w:rPr>
+        <w:lastRenderedPageBreak/>
+        <w:t xml:space="preserve">confusion matrix, researchers can export this information to present important findings in an external setting, exemplifying yet another affordance of this system. </w:t>
+      </w:r>
+      <w:r>
+        <w:rPr>
+          <w14:ligatures w14:val="standard"/>
+        </w:rPr>
+        <w:t>With this button added, the final layout of the application is shown in Figure</w:t>
+      </w:r>
+      <w:r>
+        <w:rPr>
+          <w14:ligatures w14:val="standard"/>
+        </w:rPr>
+        <w:t xml:space="preserve"> 9.</w:t>
+      </w:r>
+    </w:p>
+    <w:p>
+      <w:pPr>
+        <w:pStyle w:val="Para"/>
+        <w:spacing w:line="264" w:lineRule="auto"/>
+        <w:rPr>
+          <w14:ligatures w14:val="standard"/>
+        </w:rPr>
+      </w:pPr>
+      <w:r>
+        <w:rPr>
+          <w14:ligatures w14:val="standard"/>
+        </w:rPr>
+        <w:t xml:space="preserve"> </w:t>
+      </w:r>
+    </w:p>
+    <w:p>
+      <w:pPr>
+        <w:pStyle w:val="Para"/>
+        <w:keepNext/>
+        <w:spacing w:line="264" w:lineRule="auto"/>
+        <w:ind w:firstLine="0"/>
+        <w:jc w:val="center"/>
+      </w:pPr>
+      <w:r>
+        <w:rPr>
+          <w:noProof/>
+        </w:rPr>
+        <w:drawing>
+          <wp:inline distT="0" distB="0" distL="0" distR="0" wp14:anchorId="3B24380C" wp14:editId="3E2990AC">
+            <wp:extent cx="5003800" cy="5029200"/>
+            <wp:effectExtent l="0" t="0" r="6350" b="0"/>
+            <wp:docPr id="934903130" name="Picture 3" descr="A screenshot of a computer program&#10;&#10;Description automatically generated"/>
+            <wp:cNvGraphicFramePr>
+              <a:graphicFrameLocks xmlns:a="http://schemas.openxmlformats.org/drawingml/2006/main" noChangeAspect="1"/>
+            </wp:cNvGraphicFramePr>
+            <a:graphic xmlns:a="http://schemas.openxmlformats.org/drawingml/2006/main">
+              <a:graphicData uri="http://schemas.openxmlformats.org/drawingml/2006/picture">
+                <pic:pic xmlns:pic="http://schemas.openxmlformats.org/drawingml/2006/picture">
+                  <pic:nvPicPr>
+                    <pic:cNvPr id="934903130" name="Picture 3" descr="A screenshot of a computer program&#10;&#10;Description automatically generated"/>
+                    <pic:cNvPicPr>
+                      <a:picLocks noChangeAspect="1" noChangeArrowheads="1"/>
+                    </pic:cNvPicPr>
+                  </pic:nvPicPr>
+                  <pic:blipFill>
+                    <a:blip r:embed="rId17">
+                      <a:extLst>
+                        <a:ext uri="{28A0092B-C50C-407E-A947-70E740481C1C}">
+                          <a14:useLocalDpi xmlns:a14="http://schemas.microsoft.com/office/drawing/2010/main" val="0"/>
+                        </a:ext>
+                      </a:extLst>
+                    </a:blip>
+                    <a:srcRect/>
+                    <a:stretch>
+                      <a:fillRect/>
+                    </a:stretch>
+                  </pic:blipFill>
+                  <pic:spPr bwMode="auto">
+                    <a:xfrm>
+                      <a:off x="0" y="0"/>
+                      <a:ext cx="5003800" cy="5029200"/>
+                    </a:xfrm>
+                    <a:prstGeom prst="rect">
+                      <a:avLst/>
+                    </a:prstGeom>
+                    <a:noFill/>
+                    <a:ln>
+                      <a:noFill/>
+                    </a:ln>
+                  </pic:spPr>
+                </pic:pic>
+              </a:graphicData>
+            </a:graphic>
+          </wp:inline>
+        </w:drawing>
+      </w:r>
+    </w:p>
+    <w:p>
+      <w:pPr>
+        <w:pStyle w:val="Caption"/>
+        <w:rPr>
+          <w14:ligatures w14:val="standard"/>
+        </w:rPr>
+      </w:pPr>
+      <w:r>
+        <w:t xml:space="preserve">Figure </w:t>
+      </w:r>
+      <w:r>
+        <w:fldChar w:fldCharType="begin"/>
+      </w:r>
+      <w:r>
+        <w:instrText xml:space="preserve"> SEQ Figure \* ARABIC </w:instrText>
+      </w:r>
+      <w:r>
+        <w:fldChar w:fldCharType="separate"/>
+      </w:r>
+      <w:r>
+        <w:rPr>
+          <w:noProof/>
+        </w:rPr>
+        <w:t>9</w:t>
+      </w:r>
+      <w:r>
+        <w:fldChar w:fldCharType="end"/>
+      </w:r>
+      <w:r>
+        <w:t xml:space="preserve">: Demonstrates the full layout of the application. </w:t>
+      </w:r>
+    </w:p>
+    <w:p>
+      <w:pPr>
+        <w:pStyle w:val="Para"/>
+        <w:spacing w:line="264" w:lineRule="auto"/>
+        <w:rPr>
+          <w:szCs w:val="24"/>
+          <w14:ligatures w14:val="standard"/>
+        </w:rPr>
+      </w:pPr>
+    </w:p>
+    <w:p>
+      <w:pPr>
+        <w:pStyle w:val="Para"/>
+        <w:spacing w:line="264" w:lineRule="auto"/>
+        <w:rPr>
+          <w:szCs w:val="24"/>
+          <w14:ligatures w14:val="standard"/>
+        </w:rPr>
+      </w:pPr>
+    </w:p>
+    <w:p>
+      <w:pPr>
+        <w:pStyle w:val="Head2"/>
+        <w:spacing w:before="120" w:line="264" w:lineRule="auto"/>
+        <w:ind w:left="403" w:hanging="403"/>
+        <w:rPr>
+          <w14:ligatures w14:val="standard"/>
+        </w:rPr>
+      </w:pPr>
+      <w:r>
+        <w:rPr>
+          <w14:ligatures w14:val="standard"/>
+        </w:rPr>
+        <w:t>3</w:t>
+      </w:r>
+      <w:r>
+        <w:rPr>
+          <w14:ligatures w14:val="standard"/>
+        </w:rPr>
+        <w:t>.</w:t>
+      </w:r>
+      <w:r>
+        <w:rPr>
+          <w14:ligatures w14:val="standard"/>
+        </w:rPr>
+        <w:t>6</w:t>
+      </w:r>
+      <w:r>
+        <w:rPr>
+          <w:szCs w:val="22"/>
+          <w14:ligatures w14:val="standard"/>
+        </w:rPr>
+        <w:t> </w:t>
+      </w:r>
+      <w:r>
+        <w:rPr>
+          <w14:ligatures w14:val="standard"/>
+        </w:rPr>
+        <w:t>Plotly Interactive</w:t>
+      </w:r>
+      <w:r>
+        <w:rPr>
+          <w14:ligatures w14:val="standard"/>
+        </w:rPr>
+        <w:t xml:space="preserve"> Behavior</w:t>
+      </w:r>
+    </w:p>
+    <w:p>
+      <w:pPr>
+        <w:pStyle w:val="Para"/>
+        <w:spacing w:line="264" w:lineRule="auto"/>
+        <w:rPr>
+          <w14:ligatures w14:val="standard"/>
+        </w:rPr>
+      </w:pPr>
+      <w:r>
+        <w:rPr>
+          <w14:ligatures w14:val="standard"/>
+        </w:rPr>
         <w:t xml:space="preserve">Of the libraries applied to allow for the production and development of this application, </w:t>
       </w:r>
       <w:r>
         <w:rPr>
           <w14:ligatures w14:val="standard"/>
         </w:rPr>
-        <w:t xml:space="preserve">Dash in particular is worth highlighting, as this is the library that enables the zoom-in and clickable </w:t>
+        <w:t>Dash in particular is worth highlighting, as this is the library that enables the zoom-in and clickable functionality within the application</w:t>
+      </w:r>
+      <w:r>
+        <w:rPr>
+          <w14:ligatures w14:val="standard"/>
+        </w:rPr>
+        <w:t xml:space="preserve"> and the library that powers the subsequent generation of figures below the graph</w:t>
+      </w:r>
+      <w:r>
+        <w:rPr>
+          <w14:ligatures w14:val="standard"/>
+        </w:rPr>
+        <w:t xml:space="preserve">. This is the same library that powers Plotly, which is a popular dynamic visualization library for various types of plots and figures like scatter plots and bar charts. </w:t>
+      </w:r>
+      <w:r>
+        <w:rPr>
+          <w14:ligatures w14:val="standard"/>
+        </w:rPr>
+        <w:t xml:space="preserve">Consequently, since the application developed here runs on the same base code as Plotly, it </w:t>
       </w:r>
       <w:r>
         <w:rPr>
           <w14:ligatures w14:val="standard"/>
         </w:rPr>
         <w:lastRenderedPageBreak/>
-        <w:t>functionality within the application</w:t>
-      </w:r>
-      <w:r>
-        <w:rPr>
-          <w14:ligatures w14:val="standard"/>
-        </w:rPr>
-        <w:t xml:space="preserve"> and the library that powers the subsequent generation of figures below the graph</w:t>
-      </w:r>
-      <w:r>
-        <w:rPr>
-          <w14:ligatures w14:val="standard"/>
-        </w:rPr>
-        <w:t xml:space="preserve">. This is the same library that powers Plotly, which is a popular dynamic visualization library for various types of plots and figures like scatter plots and bar charts. </w:t>
-      </w:r>
-      <w:r>
-        <w:rPr>
-          <w14:ligatures w14:val="standard"/>
-        </w:rPr>
-        <w:t>Consequently, since the application developed here runs on the same base code as Plotly, it affords certain behavior that is similar to that in Plotly which can be accessed in the toolbar</w:t>
+        <w:t>affords certain behavior that is similar to that in Plotly which can be accessed in the toolbar</w:t>
       </w:r>
       <w:r>
         <w:rPr>
@@ -5198,7 +5801,7 @@
                     <pic:cNvPicPr/>
                   </pic:nvPicPr>
                   <pic:blipFill>
-                    <a:blip r:embed="rId17"/>
+                    <a:blip r:embed="rId18"/>
                     <a:stretch>
                       <a:fillRect/>
                     </a:stretch>
@@ -5239,7 +5842,7 @@
         <w:rPr>
           <w:noProof/>
         </w:rPr>
-        <w:t>9</w:t>
+        <w:t>10</w:t>
       </w:r>
       <w:r>
         <w:fldChar w:fldCharType="end"/>
@@ -5353,9 +5956,9 @@
           <w:noProof/>
         </w:rPr>
         <w:drawing>
-          <wp:inline distT="0" distB="0" distL="0" distR="0" wp14:anchorId="7B621545" wp14:editId="7DD514E4">
+          <wp:inline distT="0" distB="0" distL="0" distR="0" wp14:anchorId="7B621545" wp14:editId="4641CADD">
             <wp:extent cx="2569476" cy="1259305"/>
-            <wp:effectExtent l="0" t="0" r="2540" b="0"/>
+            <wp:effectExtent l="19050" t="19050" r="21590" b="17145"/>
             <wp:docPr id="1913561419" name="Picture 1" descr="A screenshot of a computer&#10;&#10;Description automatically generated"/>
             <wp:cNvGraphicFramePr>
               <a:graphicFrameLocks xmlns:a="http://schemas.openxmlformats.org/drawingml/2006/main" noChangeAspect="1"/>
@@ -5368,7 +5971,7 @@
                     <pic:cNvPicPr/>
                   </pic:nvPicPr>
                   <pic:blipFill>
-                    <a:blip r:embed="rId18"/>
+                    <a:blip r:embed="rId19"/>
                     <a:stretch>
                       <a:fillRect/>
                     </a:stretch>
@@ -5381,6 +5984,11 @@
                     <a:prstGeom prst="rect">
                       <a:avLst/>
                     </a:prstGeom>
+                    <a:ln>
+                      <a:solidFill>
+                        <a:schemeClr val="tx1"/>
+                      </a:solidFill>
+                    </a:ln>
                   </pic:spPr>
                 </pic:pic>
               </a:graphicData>
@@ -5405,9 +6013,9 @@
           <w:noProof/>
         </w:rPr>
         <w:drawing>
-          <wp:inline distT="0" distB="0" distL="0" distR="0" wp14:anchorId="1B22D875" wp14:editId="2DFB33F7">
+          <wp:inline distT="0" distB="0" distL="0" distR="0" wp14:anchorId="1B22D875" wp14:editId="4058640C">
             <wp:extent cx="1727817" cy="1151805"/>
-            <wp:effectExtent l="0" t="0" r="6350" b="0"/>
+            <wp:effectExtent l="19050" t="19050" r="25400" b="10795"/>
             <wp:docPr id="166006398" name="Picture 1" descr="A screenshot of a computer&#10;&#10;Description automatically generated"/>
             <wp:cNvGraphicFramePr>
               <a:graphicFrameLocks xmlns:a="http://schemas.openxmlformats.org/drawingml/2006/main" noChangeAspect="1"/>
@@ -5420,7 +6028,7 @@
                     <pic:cNvPicPr/>
                   </pic:nvPicPr>
                   <pic:blipFill>
-                    <a:blip r:embed="rId19" cstate="print">
+                    <a:blip r:embed="rId20" cstate="print">
                       <a:extLst>
                         <a:ext uri="{28A0092B-C50C-407E-A947-70E740481C1C}">
                           <a14:useLocalDpi xmlns:a14="http://schemas.microsoft.com/office/drawing/2010/main" val="0"/>
@@ -5439,6 +6047,11 @@
                     <a:prstGeom prst="rect">
                       <a:avLst/>
                     </a:prstGeom>
+                    <a:ln>
+                      <a:solidFill>
+                        <a:schemeClr val="tx1"/>
+                      </a:solidFill>
+                    </a:ln>
                   </pic:spPr>
                 </pic:pic>
               </a:graphicData>
@@ -5470,7 +6083,7 @@
         <w:rPr>
           <w:noProof/>
         </w:rPr>
-        <w:t>10</w:t>
+        <w:t>11</w:t>
       </w:r>
       <w:r>
         <w:fldChar w:fldCharType="end"/>
@@ -5543,11 +6156,19 @@
         </w:rPr>
         <w:t xml:space="preserve">Unlike </w:t>
       </w:r>
-      <w:r>
-        <w:rPr>
-          <w14:ligatures w14:val="standard"/>
-        </w:rPr>
-        <w:t xml:space="preserve">matplotlib.pytplot and </w:t>
+      <w:proofErr w:type="gramStart"/>
+      <w:r>
+        <w:rPr>
+          <w14:ligatures w14:val="standard"/>
+        </w:rPr>
+        <w:t>matplotlib.pytplot</w:t>
+      </w:r>
+      <w:proofErr w:type="gramEnd"/>
+      <w:r>
+        <w:rPr>
+          <w14:ligatures w14:val="standard"/>
+        </w:rPr>
+        <w:t xml:space="preserve"> and </w:t>
       </w:r>
       <w:r>
         <w:rPr>
@@ -5566,20 +6187,158 @@
         <w:rPr>
           <w14:ligatures w14:val="standard"/>
         </w:rPr>
-        <w:t xml:space="preserve">which almost exclusively allow users to zoom into the tree visualization by a double click, clicking the Zoom button triggers a Zoom mode within the visualization. Within this Zoom-Mode, users are able to create bounded boxes within the current window; the edges of this window become the new bounds of the new window, providing a larger image of the nodes in the window. The previous visualization libraries were substantially more limited in their zooming capabilities so researchers seeking to see a particular subset of nodes could easily be disappointed with the possibilities afforded to them before. Here, the window can </w:t>
-      </w:r>
-      <w:r>
-        <w:rPr>
-          <w14:ligatures w14:val="standard"/>
+        <w:t xml:space="preserve">which almost exclusively allow users to zoom into the tree visualization by a double click, clicking the Zoom button triggers a Zoom mode within the visualization. Within this Zoom-Mode, users are able to create bounded boxes within the current window; the edges of this window become the new bounds of the new window, providing a larger image of the nodes in the window. The previous visualization libraries were substantially more limited in their zooming capabilities so researchers seeking to see a particular subset of nodes could easily be disappointed with the possibilities afforded to them before. Here, the window can include as few as one node and as many as all of the nodes, where a slightly more focused view of the entire tree is desired. </w:t>
+      </w:r>
+      <w:r>
+        <w:rPr>
+          <w14:ligatures w14:val="standard"/>
+        </w:rPr>
+        <w:t xml:space="preserve"> </w:t>
+      </w:r>
+    </w:p>
+    <w:p>
+      <w:pPr>
+        <w:pStyle w:val="Para"/>
+        <w:spacing w:line="264" w:lineRule="auto"/>
+        <w:rPr>
+          <w:noProof/>
+        </w:rPr>
+      </w:pPr>
+    </w:p>
+    <w:p>
+      <w:pPr>
+        <w:pStyle w:val="Para"/>
+        <w:keepNext/>
+        <w:spacing w:line="264" w:lineRule="auto"/>
+      </w:pPr>
+      <w:r>
+        <w:rPr>
+          <w:noProof/>
         </w:rPr>
         <w:lastRenderedPageBreak/>
-        <w:t xml:space="preserve">include as few as one node and as many as all of the nodes, where a slightly more focused view of the entire tree is desired. </w:t>
-      </w:r>
-      <w:r>
-        <w:rPr>
-          <w14:ligatures w14:val="standard"/>
-        </w:rPr>
-        <w:t xml:space="preserve"> </w:t>
+        <w:drawing>
+          <wp:inline distT="0" distB="0" distL="0" distR="0" wp14:anchorId="5FAF5BAD" wp14:editId="66B162D2">
+            <wp:extent cx="2250141" cy="1109687"/>
+            <wp:effectExtent l="0" t="0" r="0" b="0"/>
+            <wp:docPr id="885849266" name="Picture 1" descr="A screenshot of a computer&#10;&#10;Description automatically generated"/>
+            <wp:cNvGraphicFramePr>
+              <a:graphicFrameLocks xmlns:a="http://schemas.openxmlformats.org/drawingml/2006/main" noChangeAspect="1"/>
+            </wp:cNvGraphicFramePr>
+            <a:graphic xmlns:a="http://schemas.openxmlformats.org/drawingml/2006/main">
+              <a:graphicData uri="http://schemas.openxmlformats.org/drawingml/2006/picture">
+                <pic:pic xmlns:pic="http://schemas.openxmlformats.org/drawingml/2006/picture">
+                  <pic:nvPicPr>
+                    <pic:cNvPr id="885849266" name="Picture 1" descr="A screenshot of a computer&#10;&#10;Description automatically generated"/>
+                    <pic:cNvPicPr/>
+                  </pic:nvPicPr>
+                  <pic:blipFill rotWithShape="1">
+                    <a:blip r:embed="rId21"/>
+                    <a:srcRect l="360" t="8458" r="1352" b="5182"/>
+                    <a:stretch/>
+                  </pic:blipFill>
+                  <pic:spPr bwMode="auto">
+                    <a:xfrm>
+                      <a:off x="0" y="0"/>
+                      <a:ext cx="2288126" cy="1128420"/>
+                    </a:xfrm>
+                    <a:prstGeom prst="rect">
+                      <a:avLst/>
+                    </a:prstGeom>
+                    <a:ln>
+                      <a:noFill/>
+                    </a:ln>
+                    <a:extLst>
+                      <a:ext uri="{53640926-AAD7-44D8-BBD7-CCE9431645EC}">
+                        <a14:shadowObscured xmlns:a14="http://schemas.microsoft.com/office/drawing/2010/main"/>
+                      </a:ext>
+                    </a:extLst>
+                  </pic:spPr>
+                </pic:pic>
+              </a:graphicData>
+            </a:graphic>
+          </wp:inline>
+        </w:drawing>
+      </w:r>
+      <w:r>
+        <w:rPr>
+          <w14:ligatures w14:val="standard"/>
+        </w:rPr>
+        <w:tab/>
+      </w:r>
+      <w:r>
+        <w:rPr>
+          <w:noProof/>
+        </w:rPr>
+        <w:drawing>
+          <wp:inline distT="0" distB="0" distL="0" distR="0" wp14:anchorId="797C052D" wp14:editId="7CAC6D4A">
+            <wp:extent cx="2236695" cy="1102453"/>
+            <wp:effectExtent l="0" t="0" r="0" b="2540"/>
+            <wp:docPr id="972837935" name="Picture 1" descr="A screenshot of a computer&#10;&#10;Description automatically generated"/>
+            <wp:cNvGraphicFramePr>
+              <a:graphicFrameLocks xmlns:a="http://schemas.openxmlformats.org/drawingml/2006/main" noChangeAspect="1"/>
+            </wp:cNvGraphicFramePr>
+            <a:graphic xmlns:a="http://schemas.openxmlformats.org/drawingml/2006/main">
+              <a:graphicData uri="http://schemas.openxmlformats.org/drawingml/2006/picture">
+                <pic:pic xmlns:pic="http://schemas.openxmlformats.org/drawingml/2006/picture">
+                  <pic:nvPicPr>
+                    <pic:cNvPr id="972837935" name="Picture 1" descr="A screenshot of a computer&#10;&#10;Description automatically generated"/>
+                    <pic:cNvPicPr/>
+                  </pic:nvPicPr>
+                  <pic:blipFill>
+                    <a:blip r:embed="rId22"/>
+                    <a:stretch>
+                      <a:fillRect/>
+                    </a:stretch>
+                  </pic:blipFill>
+                  <pic:spPr>
+                    <a:xfrm>
+                      <a:off x="0" y="0"/>
+                      <a:ext cx="2247916" cy="1107984"/>
+                    </a:xfrm>
+                    <a:prstGeom prst="rect">
+                      <a:avLst/>
+                    </a:prstGeom>
+                    <a:ln>
+                      <a:noFill/>
+                    </a:ln>
+                  </pic:spPr>
+                </pic:pic>
+              </a:graphicData>
+            </a:graphic>
+          </wp:inline>
+        </w:drawing>
+      </w:r>
+    </w:p>
+    <w:p>
+      <w:pPr>
+        <w:pStyle w:val="Caption"/>
+        <w:rPr>
+          <w14:ligatures w14:val="standard"/>
+        </w:rPr>
+      </w:pPr>
+      <w:r>
+        <w:t xml:space="preserve">Figure </w:t>
+      </w:r>
+      <w:r>
+        <w:fldChar w:fldCharType="begin"/>
+      </w:r>
+      <w:r>
+        <w:instrText xml:space="preserve"> SEQ Figure \* ARABIC </w:instrText>
+      </w:r>
+      <w:r>
+        <w:fldChar w:fldCharType="separate"/>
+      </w:r>
+      <w:r>
+        <w:rPr>
+          <w:noProof/>
+        </w:rPr>
+        <w:t>12</w:t>
+      </w:r>
+      <w:r>
+        <w:fldChar w:fldCharType="end"/>
+      </w:r>
+      <w:r>
+        <w:t xml:space="preserve">: Demonstrates the result of applying the zoom operation with a bounded box approach. </w:t>
       </w:r>
     </w:p>
     <w:p>
@@ -5662,6 +6421,138 @@
     <w:p>
       <w:pPr>
         <w:pStyle w:val="Para"/>
+        <w:keepNext/>
+        <w:spacing w:line="264" w:lineRule="auto"/>
+        <w:ind w:firstLine="0"/>
+      </w:pPr>
+      <w:r>
+        <w:rPr>
+          <w:noProof/>
+        </w:rPr>
+        <w:drawing>
+          <wp:inline distT="0" distB="0" distL="0" distR="0" wp14:anchorId="773794C4" wp14:editId="4AC8EC4C">
+            <wp:extent cx="2246888" cy="1107477"/>
+            <wp:effectExtent l="0" t="0" r="1270" b="0"/>
+            <wp:docPr id="538833961" name="Picture 1" descr="A screenshot of a computer&#10;&#10;Description automatically generated"/>
+            <wp:cNvGraphicFramePr>
+              <a:graphicFrameLocks xmlns:a="http://schemas.openxmlformats.org/drawingml/2006/main" noChangeAspect="1"/>
+            </wp:cNvGraphicFramePr>
+            <a:graphic xmlns:a="http://schemas.openxmlformats.org/drawingml/2006/main">
+              <a:graphicData uri="http://schemas.openxmlformats.org/drawingml/2006/picture">
+                <pic:pic xmlns:pic="http://schemas.openxmlformats.org/drawingml/2006/picture">
+                  <pic:nvPicPr>
+                    <pic:cNvPr id="972837935" name="Picture 1" descr="A screenshot of a computer&#10;&#10;Description automatically generated"/>
+                    <pic:cNvPicPr/>
+                  </pic:nvPicPr>
+                  <pic:blipFill>
+                    <a:blip r:embed="rId22"/>
+                    <a:stretch>
+                      <a:fillRect/>
+                    </a:stretch>
+                  </pic:blipFill>
+                  <pic:spPr>
+                    <a:xfrm>
+                      <a:off x="0" y="0"/>
+                      <a:ext cx="2266931" cy="1117356"/>
+                    </a:xfrm>
+                    <a:prstGeom prst="rect">
+                      <a:avLst/>
+                    </a:prstGeom>
+                    <a:ln>
+                      <a:noFill/>
+                    </a:ln>
+                  </pic:spPr>
+                </pic:pic>
+              </a:graphicData>
+            </a:graphic>
+          </wp:inline>
+        </w:drawing>
+      </w:r>
+      <w:r>
+        <w:rPr>
+          <w14:ligatures w14:val="standard"/>
+        </w:rPr>
+        <w:t xml:space="preserve">       </w:t>
+      </w:r>
+      <w:r>
+        <w:rPr>
+          <w:noProof/>
+        </w:rPr>
+        <w:drawing>
+          <wp:inline distT="0" distB="0" distL="0" distR="0" wp14:anchorId="39A5E7BE" wp14:editId="0EB639AB">
+            <wp:extent cx="2294450" cy="1123057"/>
+            <wp:effectExtent l="0" t="0" r="0" b="1270"/>
+            <wp:docPr id="941642150" name="Picture 1" descr="A screenshot of a computer&#10;&#10;Description automatically generated"/>
+            <wp:cNvGraphicFramePr>
+              <a:graphicFrameLocks xmlns:a="http://schemas.openxmlformats.org/drawingml/2006/main" noChangeAspect="1"/>
+            </wp:cNvGraphicFramePr>
+            <a:graphic xmlns:a="http://schemas.openxmlformats.org/drawingml/2006/main">
+              <a:graphicData uri="http://schemas.openxmlformats.org/drawingml/2006/picture">
+                <pic:pic xmlns:pic="http://schemas.openxmlformats.org/drawingml/2006/picture">
+                  <pic:nvPicPr>
+                    <pic:cNvPr id="941642150" name="Picture 1" descr="A screenshot of a computer&#10;&#10;Description automatically generated"/>
+                    <pic:cNvPicPr/>
+                  </pic:nvPicPr>
+                  <pic:blipFill>
+                    <a:blip r:embed="rId23"/>
+                    <a:stretch>
+                      <a:fillRect/>
+                    </a:stretch>
+                  </pic:blipFill>
+                  <pic:spPr>
+                    <a:xfrm>
+                      <a:off x="0" y="0"/>
+                      <a:ext cx="2326678" cy="1138831"/>
+                    </a:xfrm>
+                    <a:prstGeom prst="rect">
+                      <a:avLst/>
+                    </a:prstGeom>
+                    <a:ln>
+                      <a:noFill/>
+                    </a:ln>
+                  </pic:spPr>
+                </pic:pic>
+              </a:graphicData>
+            </a:graphic>
+          </wp:inline>
+        </w:drawing>
+      </w:r>
+    </w:p>
+    <w:p>
+      <w:pPr>
+        <w:pStyle w:val="Caption"/>
+        <w:rPr>
+          <w14:ligatures w14:val="standard"/>
+        </w:rPr>
+      </w:pPr>
+      <w:r>
+        <w:t xml:space="preserve">Figure </w:t>
+      </w:r>
+      <w:r>
+        <w:fldChar w:fldCharType="begin"/>
+      </w:r>
+      <w:r>
+        <w:instrText xml:space="preserve"> SEQ Figure \* ARABIC </w:instrText>
+      </w:r>
+      <w:r>
+        <w:fldChar w:fldCharType="separate"/>
+      </w:r>
+      <w:r>
+        <w:rPr>
+          <w:noProof/>
+        </w:rPr>
+        <w:t>13</w:t>
+      </w:r>
+      <w:r>
+        <w:fldChar w:fldCharType="end"/>
+      </w:r>
+      <w:r>
+        <w:t xml:space="preserve">: Showcases the result of using the Pan operation from one decision tree state to another.  </w:t>
+      </w:r>
+    </w:p>
+    <w:p>
+      <w:pPr>
+        <w:pStyle w:val="Para"/>
         <w:spacing w:line="264" w:lineRule="auto"/>
         <w:rPr>
           <w14:ligatures w14:val="standard"/>
@@ -5712,7 +6603,133 @@
         <w:rPr>
           <w14:ligatures w14:val="standard"/>
         </w:rPr>
-        <w:t xml:space="preserve">For instances where users would like to select several nodes and render their visualizations below the tree figure, they are provided this opportunity with the Box Select button. After a user selects this button, using the same mechanics as before for zooming in, they can form a bounded box and simultaneously select all of the nodes contained within the bounded box. Unlike the zoom option, once they make the initial box, they may adjust the area, and by extension nodes, selected. With this button, analyzing subsections of the tree become a very simple task, allowing researchers to easily study trends contained within those sections. </w:t>
+        <w:t>For instances where users would like to select several nodes and render their visualizations below the tree figure, they are provided this opportunity with the Box Select button. After a user selects this button, using the same mechanics as before for zooming in, they can form a bounded box and simultaneously select all of the nodes contained within the bounded box. Unlike the zoom option, once they make the initial box, they may adjust the area, and by extension nodes, selected. With this button, analyzing subsections of the tree become a very simple task, allowing researchers to easily study trends contained within those sections.</w:t>
+      </w:r>
+    </w:p>
+    <w:p>
+      <w:pPr>
+        <w:pStyle w:val="Para"/>
+        <w:keepNext/>
+        <w:spacing w:line="264" w:lineRule="auto"/>
+        <w:ind w:firstLine="0"/>
+      </w:pPr>
+      <w:r>
+        <w:rPr>
+          <w:noProof/>
+        </w:rPr>
+        <w:drawing>
+          <wp:inline distT="0" distB="0" distL="0" distR="0" wp14:anchorId="7B2321ED" wp14:editId="40F1BB90">
+            <wp:extent cx="2226865" cy="1092237"/>
+            <wp:effectExtent l="0" t="0" r="2540" b="0"/>
+            <wp:docPr id="385388791" name="Picture 1" descr="A screenshot of a computer&#10;&#10;Description automatically generated"/>
+            <wp:cNvGraphicFramePr>
+              <a:graphicFrameLocks xmlns:a="http://schemas.openxmlformats.org/drawingml/2006/main" noChangeAspect="1"/>
+            </wp:cNvGraphicFramePr>
+            <a:graphic xmlns:a="http://schemas.openxmlformats.org/drawingml/2006/main">
+              <a:graphicData uri="http://schemas.openxmlformats.org/drawingml/2006/picture">
+                <pic:pic xmlns:pic="http://schemas.openxmlformats.org/drawingml/2006/picture">
+                  <pic:nvPicPr>
+                    <pic:cNvPr id="385388791" name="Picture 1" descr="A screenshot of a computer&#10;&#10;Description automatically generated"/>
+                    <pic:cNvPicPr/>
+                  </pic:nvPicPr>
+                  <pic:blipFill>
+                    <a:blip r:embed="rId24"/>
+                    <a:stretch>
+                      <a:fillRect/>
+                    </a:stretch>
+                  </pic:blipFill>
+                  <pic:spPr>
+                    <a:xfrm>
+                      <a:off x="0" y="0"/>
+                      <a:ext cx="2251143" cy="1104145"/>
+                    </a:xfrm>
+                    <a:prstGeom prst="rect">
+                      <a:avLst/>
+                    </a:prstGeom>
+                  </pic:spPr>
+                </pic:pic>
+              </a:graphicData>
+            </a:graphic>
+          </wp:inline>
+        </w:drawing>
+      </w:r>
+      <w:r>
+        <w:rPr>
+          <w14:ligatures w14:val="standard"/>
+        </w:rPr>
+        <w:tab/>
+      </w:r>
+      <w:r>
+        <w:rPr>
+          <w:noProof/>
+        </w:rPr>
+        <w:drawing>
+          <wp:inline distT="0" distB="0" distL="0" distR="0" wp14:anchorId="35B00EEB" wp14:editId="48456FCD">
+            <wp:extent cx="2527498" cy="1085412"/>
+            <wp:effectExtent l="0" t="0" r="6350" b="635"/>
+            <wp:docPr id="445513539" name="Picture 1" descr="A screenshot of a computer&#10;&#10;Description automatically generated"/>
+            <wp:cNvGraphicFramePr>
+              <a:graphicFrameLocks xmlns:a="http://schemas.openxmlformats.org/drawingml/2006/main" noChangeAspect="1"/>
+            </wp:cNvGraphicFramePr>
+            <a:graphic xmlns:a="http://schemas.openxmlformats.org/drawingml/2006/main">
+              <a:graphicData uri="http://schemas.openxmlformats.org/drawingml/2006/picture">
+                <pic:pic xmlns:pic="http://schemas.openxmlformats.org/drawingml/2006/picture">
+                  <pic:nvPicPr>
+                    <pic:cNvPr id="445513539" name="Picture 1" descr="A screenshot of a computer&#10;&#10;Description automatically generated"/>
+                    <pic:cNvPicPr/>
+                  </pic:nvPicPr>
+                  <pic:blipFill>
+                    <a:blip r:embed="rId25"/>
+                    <a:stretch>
+                      <a:fillRect/>
+                    </a:stretch>
+                  </pic:blipFill>
+                  <pic:spPr>
+                    <a:xfrm>
+                      <a:off x="0" y="0"/>
+                      <a:ext cx="2575017" cy="1105819"/>
+                    </a:xfrm>
+                    <a:prstGeom prst="rect">
+                      <a:avLst/>
+                    </a:prstGeom>
+                  </pic:spPr>
+                </pic:pic>
+              </a:graphicData>
+            </a:graphic>
+          </wp:inline>
+        </w:drawing>
+      </w:r>
+    </w:p>
+    <w:p>
+      <w:pPr>
+        <w:pStyle w:val="Caption"/>
+        <w:rPr>
+          <w14:ligatures w14:val="standard"/>
+        </w:rPr>
+      </w:pPr>
+      <w:r>
+        <w:t xml:space="preserve">Figure </w:t>
+      </w:r>
+      <w:r>
+        <w:fldChar w:fldCharType="begin"/>
+      </w:r>
+      <w:r>
+        <w:instrText xml:space="preserve"> SEQ Figure \* ARABIC </w:instrText>
+      </w:r>
+      <w:r>
+        <w:fldChar w:fldCharType="separate"/>
+      </w:r>
+      <w:r>
+        <w:rPr>
+          <w:noProof/>
+        </w:rPr>
+        <w:t>14</w:t>
+      </w:r>
+      <w:r>
+        <w:fldChar w:fldCharType="end"/>
+      </w:r>
+      <w:r>
+        <w:t xml:space="preserve">: Highlight the resultant visualization displayed from using the Box Select tool. </w:t>
       </w:r>
     </w:p>
     <w:p>
@@ -5734,6 +6751,7 @@
         <w:rPr>
           <w14:ligatures w14:val="standard"/>
         </w:rPr>
+        <w:lastRenderedPageBreak/>
         <w:t>3.6</w:t>
       </w:r>
       <w:r>
@@ -5789,13 +6807,153 @@
         <w:rPr>
           <w14:ligatures w14:val="standard"/>
         </w:rPr>
-        <w:t xml:space="preserve">this button affords easily studying groups of nodes, allowing researchers to select groups of nodes that may not necessarily be contained in a bounded box, providing even more convenience and flexibility to users than before. </w:t>
-      </w:r>
-      <w:r>
-        <w:rPr>
-          <w14:ligatures w14:val="standard"/>
-        </w:rPr>
-        <w:t xml:space="preserve"> </w:t>
+        <w:t xml:space="preserve">this button </w:t>
+      </w:r>
+      <w:proofErr w:type="gramStart"/>
+      <w:r>
+        <w:rPr>
+          <w14:ligatures w14:val="standard"/>
+        </w:rPr>
+        <w:t>affords</w:t>
+      </w:r>
+      <w:proofErr w:type="gramEnd"/>
+      <w:r>
+        <w:rPr>
+          <w14:ligatures w14:val="standard"/>
+        </w:rPr>
+        <w:t xml:space="preserve"> easily studying groups of nodes, allowing researchers to select groups of nodes that may not necessarily be contained in a bounded box, providing even more convenience and flexibility to users than before. </w:t>
+      </w:r>
+    </w:p>
+    <w:p>
+      <w:pPr>
+        <w:pStyle w:val="Para"/>
+        <w:keepNext/>
+        <w:spacing w:line="264" w:lineRule="auto"/>
+        <w:ind w:firstLine="0"/>
+      </w:pPr>
+      <w:r>
+        <w:rPr>
+          <w:noProof/>
+        </w:rPr>
+        <w:drawing>
+          <wp:inline distT="0" distB="0" distL="0" distR="0" wp14:anchorId="5A9AA353" wp14:editId="56F3B813">
+            <wp:extent cx="2124635" cy="1002191"/>
+            <wp:effectExtent l="0" t="0" r="9525" b="7620"/>
+            <wp:docPr id="1039353182" name="Picture 1" descr="A screenshot of a computer&#10;&#10;Description automatically generated"/>
+            <wp:cNvGraphicFramePr>
+              <a:graphicFrameLocks xmlns:a="http://schemas.openxmlformats.org/drawingml/2006/main" noChangeAspect="1"/>
+            </wp:cNvGraphicFramePr>
+            <a:graphic xmlns:a="http://schemas.openxmlformats.org/drawingml/2006/main">
+              <a:graphicData uri="http://schemas.openxmlformats.org/drawingml/2006/picture">
+                <pic:pic xmlns:pic="http://schemas.openxmlformats.org/drawingml/2006/picture">
+                  <pic:nvPicPr>
+                    <pic:cNvPr id="1039353182" name="Picture 1" descr="A screenshot of a computer&#10;&#10;Description automatically generated"/>
+                    <pic:cNvPicPr/>
+                  </pic:nvPicPr>
+                  <pic:blipFill>
+                    <a:blip r:embed="rId26"/>
+                    <a:stretch>
+                      <a:fillRect/>
+                    </a:stretch>
+                  </pic:blipFill>
+                  <pic:spPr>
+                    <a:xfrm>
+                      <a:off x="0" y="0"/>
+                      <a:ext cx="2154213" cy="1016143"/>
+                    </a:xfrm>
+                    <a:prstGeom prst="rect">
+                      <a:avLst/>
+                    </a:prstGeom>
+                  </pic:spPr>
+                </pic:pic>
+              </a:graphicData>
+            </a:graphic>
+          </wp:inline>
+        </w:drawing>
+      </w:r>
+      <w:r>
+        <w:rPr>
+          <w14:ligatures w14:val="standard"/>
+        </w:rPr>
+        <w:tab/>
+      </w:r>
+      <w:r>
+        <w:rPr>
+          <w:noProof/>
+        </w:rPr>
+        <w:drawing>
+          <wp:inline distT="0" distB="0" distL="0" distR="0" wp14:anchorId="32099D76" wp14:editId="7E144A82">
+            <wp:extent cx="2187388" cy="1018746"/>
+            <wp:effectExtent l="0" t="0" r="3810" b="0"/>
+            <wp:docPr id="1587215857" name="Picture 1" descr="A screenshot of a computer&#10;&#10;Description automatically generated"/>
+            <wp:cNvGraphicFramePr>
+              <a:graphicFrameLocks xmlns:a="http://schemas.openxmlformats.org/drawingml/2006/main" noChangeAspect="1"/>
+            </wp:cNvGraphicFramePr>
+            <a:graphic xmlns:a="http://schemas.openxmlformats.org/drawingml/2006/main">
+              <a:graphicData uri="http://schemas.openxmlformats.org/drawingml/2006/picture">
+                <pic:pic xmlns:pic="http://schemas.openxmlformats.org/drawingml/2006/picture">
+                  <pic:nvPicPr>
+                    <pic:cNvPr id="1587215857" name="Picture 1" descr="A screenshot of a computer&#10;&#10;Description automatically generated"/>
+                    <pic:cNvPicPr/>
+                  </pic:nvPicPr>
+                  <pic:blipFill>
+                    <a:blip r:embed="rId27"/>
+                    <a:stretch>
+                      <a:fillRect/>
+                    </a:stretch>
+                  </pic:blipFill>
+                  <pic:spPr>
+                    <a:xfrm>
+                      <a:off x="0" y="0"/>
+                      <a:ext cx="2221589" cy="1034675"/>
+                    </a:xfrm>
+                    <a:prstGeom prst="rect">
+                      <a:avLst/>
+                    </a:prstGeom>
+                  </pic:spPr>
+                </pic:pic>
+              </a:graphicData>
+            </a:graphic>
+          </wp:inline>
+        </w:drawing>
+      </w:r>
+    </w:p>
+    <w:p>
+      <w:pPr>
+        <w:pStyle w:val="Caption"/>
+        <w:rPr>
+          <w14:ligatures w14:val="standard"/>
+        </w:rPr>
+      </w:pPr>
+      <w:r>
+        <w:t xml:space="preserve">Figure </w:t>
+      </w:r>
+      <w:r>
+        <w:fldChar w:fldCharType="begin"/>
+      </w:r>
+      <w:r>
+        <w:instrText xml:space="preserve"> SEQ Figure \* ARABIC </w:instrText>
+      </w:r>
+      <w:r>
+        <w:fldChar w:fldCharType="separate"/>
+      </w:r>
+      <w:r>
+        <w:rPr>
+          <w:noProof/>
+        </w:rPr>
+        <w:t>15</w:t>
+      </w:r>
+      <w:r>
+        <w:fldChar w:fldCharType="end"/>
+      </w:r>
+      <w:r>
+        <w:t xml:space="preserve">: </w:t>
+      </w:r>
+      <w:r>
+        <w:t>Right image d</w:t>
+      </w:r>
+      <w:r>
+        <w:t xml:space="preserve">emonstrates the result of applying the Lasso Select on the visualization. </w:t>
       </w:r>
     </w:p>
     <w:p>
@@ -5862,11 +7020,19 @@
         </w:rPr>
         <w:t xml:space="preserve">like how </w:t>
       </w:r>
-      <w:r>
-        <w:rPr>
-          <w14:ligatures w14:val="standard"/>
-        </w:rPr>
-        <w:t xml:space="preserve">matplotlib.pytplot and </w:t>
+      <w:proofErr w:type="gramStart"/>
+      <w:r>
+        <w:rPr>
+          <w14:ligatures w14:val="standard"/>
+        </w:rPr>
+        <w:t>matplotlib.pytplot</w:t>
+      </w:r>
+      <w:proofErr w:type="gramEnd"/>
+      <w:r>
+        <w:rPr>
+          <w14:ligatures w14:val="standard"/>
+        </w:rPr>
+        <w:t xml:space="preserve"> and </w:t>
       </w:r>
       <w:r>
         <w:rPr>
@@ -5886,6 +7052,144 @@
           <w14:ligatures w14:val="standard"/>
         </w:rPr>
         <w:t xml:space="preserve">allow users to perform a standard Zoom-in, this Zoom button zooms into the center of the object, highlighting objects within the center of the screen and excluding objects that do not fall within this new window. For users who prefer button use to creating a bounded box for zooming into an image, this is an option that is available for them to make use of. </w:t>
+      </w:r>
+    </w:p>
+    <w:p>
+      <w:pPr>
+        <w:pStyle w:val="Para"/>
+        <w:keepNext/>
+        <w:spacing w:line="264" w:lineRule="auto"/>
+        <w:ind w:firstLine="0"/>
+      </w:pPr>
+      <w:r>
+        <w:rPr>
+          <w:noProof/>
+        </w:rPr>
+        <w:drawing>
+          <wp:inline distT="0" distB="0" distL="0" distR="0" wp14:anchorId="78246FB2" wp14:editId="2FCEE77C">
+            <wp:extent cx="2321859" cy="927270"/>
+            <wp:effectExtent l="0" t="0" r="2540" b="6350"/>
+            <wp:docPr id="1757390652" name="Picture 1" descr="A computer screen shot of a network&#10;&#10;Description automatically generated"/>
+            <wp:cNvGraphicFramePr>
+              <a:graphicFrameLocks xmlns:a="http://schemas.openxmlformats.org/drawingml/2006/main" noChangeAspect="1"/>
+            </wp:cNvGraphicFramePr>
+            <a:graphic xmlns:a="http://schemas.openxmlformats.org/drawingml/2006/main">
+              <a:graphicData uri="http://schemas.openxmlformats.org/drawingml/2006/picture">
+                <pic:pic xmlns:pic="http://schemas.openxmlformats.org/drawingml/2006/picture">
+                  <pic:nvPicPr>
+                    <pic:cNvPr id="1757390652" name="Picture 1" descr="A computer screen shot of a network&#10;&#10;Description automatically generated"/>
+                    <pic:cNvPicPr/>
+                  </pic:nvPicPr>
+                  <pic:blipFill>
+                    <a:blip r:embed="rId28"/>
+                    <a:stretch>
+                      <a:fillRect/>
+                    </a:stretch>
+                  </pic:blipFill>
+                  <pic:spPr>
+                    <a:xfrm>
+                      <a:off x="0" y="0"/>
+                      <a:ext cx="2321859" cy="927270"/>
+                    </a:xfrm>
+                    <a:prstGeom prst="rect">
+                      <a:avLst/>
+                    </a:prstGeom>
+                  </pic:spPr>
+                </pic:pic>
+              </a:graphicData>
+            </a:graphic>
+          </wp:inline>
+        </w:drawing>
+      </w:r>
+      <w:r>
+        <w:rPr>
+          <w14:ligatures w14:val="standard"/>
+        </w:rPr>
+        <w:t xml:space="preserve">       </w:t>
+      </w:r>
+      <w:r>
+        <w:rPr>
+          <w:noProof/>
+        </w:rPr>
+        <w:drawing>
+          <wp:inline distT="0" distB="0" distL="0" distR="0" wp14:anchorId="5735E2C7" wp14:editId="053A3FE9">
+            <wp:extent cx="2434215" cy="940323"/>
+            <wp:effectExtent l="0" t="0" r="4445" b="0"/>
+            <wp:docPr id="1231230138" name="Picture 1" descr="A screenshot of a computer screen&#10;&#10;Description automatically generated"/>
+            <wp:cNvGraphicFramePr>
+              <a:graphicFrameLocks xmlns:a="http://schemas.openxmlformats.org/drawingml/2006/main" noChangeAspect="1"/>
+            </wp:cNvGraphicFramePr>
+            <a:graphic xmlns:a="http://schemas.openxmlformats.org/drawingml/2006/main">
+              <a:graphicData uri="http://schemas.openxmlformats.org/drawingml/2006/picture">
+                <pic:pic xmlns:pic="http://schemas.openxmlformats.org/drawingml/2006/picture">
+                  <pic:nvPicPr>
+                    <pic:cNvPr id="1231230138" name="Picture 1" descr="A screenshot of a computer screen&#10;&#10;Description automatically generated"/>
+                    <pic:cNvPicPr/>
+                  </pic:nvPicPr>
+                  <pic:blipFill>
+                    <a:blip r:embed="rId29"/>
+                    <a:stretch>
+                      <a:fillRect/>
+                    </a:stretch>
+                  </pic:blipFill>
+                  <pic:spPr>
+                    <a:xfrm>
+                      <a:off x="0" y="0"/>
+                      <a:ext cx="2470609" cy="954382"/>
+                    </a:xfrm>
+                    <a:prstGeom prst="rect">
+                      <a:avLst/>
+                    </a:prstGeom>
+                  </pic:spPr>
+                </pic:pic>
+              </a:graphicData>
+            </a:graphic>
+          </wp:inline>
+        </w:drawing>
+      </w:r>
+    </w:p>
+    <w:p>
+      <w:pPr>
+        <w:pStyle w:val="Caption"/>
+        <w:rPr>
+          <w14:ligatures w14:val="standard"/>
+        </w:rPr>
+      </w:pPr>
+      <w:r>
+        <w:t xml:space="preserve">Figure </w:t>
+      </w:r>
+      <w:r>
+        <w:fldChar w:fldCharType="begin"/>
+      </w:r>
+      <w:r>
+        <w:instrText xml:space="preserve"> SEQ Figure \* ARABIC </w:instrText>
+      </w:r>
+      <w:r>
+        <w:fldChar w:fldCharType="separate"/>
+      </w:r>
+      <w:r>
+        <w:rPr>
+          <w:noProof/>
+        </w:rPr>
+        <w:t>16</w:t>
+      </w:r>
+      <w:r>
+        <w:fldChar w:fldCharType="end"/>
+      </w:r>
+      <w:r>
+        <w:t xml:space="preserve">: </w:t>
+      </w:r>
+      <w:r>
+        <w:t>Right image r</w:t>
+      </w:r>
+      <w:r>
+        <w:t>eveals the result of clicking on the Zoom in button</w:t>
+      </w:r>
+      <w:r>
+        <w:t xml:space="preserve"> on the left image</w:t>
+      </w:r>
+      <w:r>
+        <w:t xml:space="preserve">. </w:t>
       </w:r>
     </w:p>
     <w:p>
@@ -5950,18 +7254,140 @@
         <w:rPr>
           <w14:ligatures w14:val="standard"/>
         </w:rPr>
-        <w:lastRenderedPageBreak/>
         <w:t xml:space="preserve"> This button serves as the inverse of the Zoom In button previously described. If users want to undo the progress, they made by zooming into the figure, they may click this button and it will create a figure with a larger area of points covered, by extension, increasing the number of nodes displayed in the window. </w:t>
       </w:r>
     </w:p>
     <w:p>
       <w:pPr>
         <w:pStyle w:val="Para"/>
+        <w:keepNext/>
         <w:spacing w:line="264" w:lineRule="auto"/>
-        <w:rPr>
-          <w14:ligatures w14:val="standard"/>
-        </w:rPr>
-      </w:pPr>
+        <w:ind w:firstLine="0"/>
+      </w:pPr>
+      <w:r>
+        <w:rPr>
+          <w:noProof/>
+        </w:rPr>
+        <w:drawing>
+          <wp:inline distT="0" distB="0" distL="0" distR="0" wp14:anchorId="4591E275" wp14:editId="0642B7C3">
+            <wp:extent cx="2245659" cy="867485"/>
+            <wp:effectExtent l="0" t="0" r="2540" b="8890"/>
+            <wp:docPr id="1319303469" name="Picture 1" descr="A screenshot of a computer screen&#10;&#10;Description automatically generated"/>
+            <wp:cNvGraphicFramePr>
+              <a:graphicFrameLocks xmlns:a="http://schemas.openxmlformats.org/drawingml/2006/main" noChangeAspect="1"/>
+            </wp:cNvGraphicFramePr>
+            <a:graphic xmlns:a="http://schemas.openxmlformats.org/drawingml/2006/main">
+              <a:graphicData uri="http://schemas.openxmlformats.org/drawingml/2006/picture">
+                <pic:pic xmlns:pic="http://schemas.openxmlformats.org/drawingml/2006/picture">
+                  <pic:nvPicPr>
+                    <pic:cNvPr id="1231230138" name="Picture 1" descr="A screenshot of a computer screen&#10;&#10;Description automatically generated"/>
+                    <pic:cNvPicPr/>
+                  </pic:nvPicPr>
+                  <pic:blipFill>
+                    <a:blip r:embed="rId29"/>
+                    <a:stretch>
+                      <a:fillRect/>
+                    </a:stretch>
+                  </pic:blipFill>
+                  <pic:spPr>
+                    <a:xfrm>
+                      <a:off x="0" y="0"/>
+                      <a:ext cx="2285574" cy="882904"/>
+                    </a:xfrm>
+                    <a:prstGeom prst="rect">
+                      <a:avLst/>
+                    </a:prstGeom>
+                  </pic:spPr>
+                </pic:pic>
+              </a:graphicData>
+            </a:graphic>
+          </wp:inline>
+        </w:drawing>
+      </w:r>
+      <w:r>
+        <w:rPr>
+          <w14:ligatures w14:val="standard"/>
+        </w:rPr>
+        <w:tab/>
+      </w:r>
+      <w:r>
+        <w:rPr>
+          <w:noProof/>
+        </w:rPr>
+        <w:drawing>
+          <wp:inline distT="0" distB="0" distL="0" distR="0" wp14:anchorId="6A02918F" wp14:editId="3B84A180">
+            <wp:extent cx="2245659" cy="876605"/>
+            <wp:effectExtent l="0" t="0" r="2540" b="0"/>
+            <wp:docPr id="1158117869" name="Picture 1" descr="A computer screen shot of a network&#10;&#10;Description automatically generated"/>
+            <wp:cNvGraphicFramePr>
+              <a:graphicFrameLocks xmlns:a="http://schemas.openxmlformats.org/drawingml/2006/main" noChangeAspect="1"/>
+            </wp:cNvGraphicFramePr>
+            <a:graphic xmlns:a="http://schemas.openxmlformats.org/drawingml/2006/main">
+              <a:graphicData uri="http://schemas.openxmlformats.org/drawingml/2006/picture">
+                <pic:pic xmlns:pic="http://schemas.openxmlformats.org/drawingml/2006/picture">
+                  <pic:nvPicPr>
+                    <pic:cNvPr id="1158117869" name="Picture 1" descr="A computer screen shot of a network&#10;&#10;Description automatically generated"/>
+                    <pic:cNvPicPr/>
+                  </pic:nvPicPr>
+                  <pic:blipFill>
+                    <a:blip r:embed="rId30"/>
+                    <a:stretch>
+                      <a:fillRect/>
+                    </a:stretch>
+                  </pic:blipFill>
+                  <pic:spPr>
+                    <a:xfrm>
+                      <a:off x="0" y="0"/>
+                      <a:ext cx="2290685" cy="894181"/>
+                    </a:xfrm>
+                    <a:prstGeom prst="rect">
+                      <a:avLst/>
+                    </a:prstGeom>
+                  </pic:spPr>
+                </pic:pic>
+              </a:graphicData>
+            </a:graphic>
+          </wp:inline>
+        </w:drawing>
+      </w:r>
+    </w:p>
+    <w:p>
+      <w:pPr>
+        <w:pStyle w:val="Caption"/>
+        <w:rPr>
+          <w14:ligatures w14:val="standard"/>
+        </w:rPr>
+      </w:pPr>
+      <w:r>
+        <w:t xml:space="preserve">Figure </w:t>
+      </w:r>
+      <w:r>
+        <w:fldChar w:fldCharType="begin"/>
+      </w:r>
+      <w:r>
+        <w:instrText xml:space="preserve"> SEQ Figure \* ARABIC </w:instrText>
+      </w:r>
+      <w:r>
+        <w:fldChar w:fldCharType="separate"/>
+      </w:r>
+      <w:r>
+        <w:rPr>
+          <w:noProof/>
+        </w:rPr>
+        <w:t>17</w:t>
+      </w:r>
+      <w:r>
+        <w:fldChar w:fldCharType="end"/>
+      </w:r>
+      <w:r>
+        <w:t>:</w:t>
+      </w:r>
+      <w:r>
+        <w:t xml:space="preserve"> R</w:t>
+      </w:r>
+      <w:r>
+        <w:t xml:space="preserve">ight image reveals result of clicking on the Zoom Out button on the left image. </w:t>
+      </w:r>
     </w:p>
     <w:p>
       <w:pPr>
@@ -6010,8 +7436,160 @@
         <w:rPr>
           <w14:ligatures w14:val="standard"/>
         </w:rPr>
+        <w:lastRenderedPageBreak/>
         <w:t xml:space="preserve"> This button reverts the progress made up until the selection of this button and reverts to the standard view, which includes a display of the entire tree, with all nodes in scope.  </w:t>
       </w:r>
+    </w:p>
+    <w:p>
+      <w:pPr>
+        <w:pStyle w:val="Para"/>
+        <w:keepNext/>
+        <w:spacing w:line="264" w:lineRule="auto"/>
+        <w:ind w:firstLine="0"/>
+      </w:pPr>
+      <w:r>
+        <w:rPr>
+          <w:noProof/>
+        </w:rPr>
+        <w:drawing>
+          <wp:inline distT="0" distB="0" distL="0" distR="0" wp14:anchorId="6C1182F9" wp14:editId="5D475E78">
+            <wp:extent cx="2245360" cy="889596"/>
+            <wp:effectExtent l="0" t="0" r="2540" b="6350"/>
+            <wp:docPr id="1484835176" name="Picture 1" descr="A screenshot of a computer&#10;&#10;Description automatically generated"/>
+            <wp:cNvGraphicFramePr>
+              <a:graphicFrameLocks xmlns:a="http://schemas.openxmlformats.org/drawingml/2006/main" noChangeAspect="1"/>
+            </wp:cNvGraphicFramePr>
+            <a:graphic xmlns:a="http://schemas.openxmlformats.org/drawingml/2006/main">
+              <a:graphicData uri="http://schemas.openxmlformats.org/drawingml/2006/picture">
+                <pic:pic xmlns:pic="http://schemas.openxmlformats.org/drawingml/2006/picture">
+                  <pic:nvPicPr>
+                    <pic:cNvPr id="1484835176" name="Picture 1" descr="A screenshot of a computer&#10;&#10;Description automatically generated"/>
+                    <pic:cNvPicPr/>
+                  </pic:nvPicPr>
+                  <pic:blipFill>
+                    <a:blip r:embed="rId31"/>
+                    <a:stretch>
+                      <a:fillRect/>
+                    </a:stretch>
+                  </pic:blipFill>
+                  <pic:spPr>
+                    <a:xfrm>
+                      <a:off x="0" y="0"/>
+                      <a:ext cx="2257913" cy="894569"/>
+                    </a:xfrm>
+                    <a:prstGeom prst="rect">
+                      <a:avLst/>
+                    </a:prstGeom>
+                  </pic:spPr>
+                </pic:pic>
+              </a:graphicData>
+            </a:graphic>
+          </wp:inline>
+        </w:drawing>
+      </w:r>
+      <w:r>
+        <w:rPr>
+          <w14:ligatures w14:val="standard"/>
+        </w:rPr>
+        <w:t xml:space="preserve">      </w:t>
+      </w:r>
+      <w:r>
+        <w:rPr>
+          <w:noProof/>
+        </w:rPr>
+        <w:drawing>
+          <wp:inline distT="0" distB="0" distL="0" distR="0" wp14:anchorId="6A6B8060" wp14:editId="000DB5CD">
+            <wp:extent cx="2559424" cy="1017273"/>
+            <wp:effectExtent l="0" t="0" r="0" b="0"/>
+            <wp:docPr id="448051477" name="Picture 1" descr="A screenshot of a computer&#10;&#10;Description automatically generated"/>
+            <wp:cNvGraphicFramePr>
+              <a:graphicFrameLocks xmlns:a="http://schemas.openxmlformats.org/drawingml/2006/main" noChangeAspect="1"/>
+            </wp:cNvGraphicFramePr>
+            <a:graphic xmlns:a="http://schemas.openxmlformats.org/drawingml/2006/main">
+              <a:graphicData uri="http://schemas.openxmlformats.org/drawingml/2006/picture">
+                <pic:pic xmlns:pic="http://schemas.openxmlformats.org/drawingml/2006/picture">
+                  <pic:nvPicPr>
+                    <pic:cNvPr id="448051477" name="Picture 1" descr="A screenshot of a computer&#10;&#10;Description automatically generated"/>
+                    <pic:cNvPicPr/>
+                  </pic:nvPicPr>
+                  <pic:blipFill>
+                    <a:blip r:embed="rId32"/>
+                    <a:stretch>
+                      <a:fillRect/>
+                    </a:stretch>
+                  </pic:blipFill>
+                  <pic:spPr>
+                    <a:xfrm>
+                      <a:off x="0" y="0"/>
+                      <a:ext cx="2620444" cy="1041526"/>
+                    </a:xfrm>
+                    <a:prstGeom prst="rect">
+                      <a:avLst/>
+                    </a:prstGeom>
+                  </pic:spPr>
+                </pic:pic>
+              </a:graphicData>
+            </a:graphic>
+          </wp:inline>
+        </w:drawing>
+      </w:r>
+    </w:p>
+    <w:p>
+      <w:pPr>
+        <w:pStyle w:val="Caption"/>
+        <w:rPr>
+          <w14:ligatures w14:val="standard"/>
+        </w:rPr>
+      </w:pPr>
+      <w:r>
+        <w:t xml:space="preserve">Figure </w:t>
+      </w:r>
+      <w:r>
+        <w:fldChar w:fldCharType="begin"/>
+      </w:r>
+      <w:r>
+        <w:instrText xml:space="preserve"> SEQ Figure \* ARABIC </w:instrText>
+      </w:r>
+      <w:r>
+        <w:fldChar w:fldCharType="separate"/>
+      </w:r>
+      <w:r>
+        <w:rPr>
+          <w:noProof/>
+        </w:rPr>
+        <w:t>18</w:t>
+      </w:r>
+      <w:r>
+        <w:fldChar w:fldCharType="end"/>
+      </w:r>
+      <w:r>
+        <w:t xml:space="preserve">: </w:t>
+      </w:r>
+      <w:r>
+        <w:t xml:space="preserve">Right image reveals result of clicking on the </w:t>
+      </w:r>
+      <w:proofErr w:type="spellStart"/>
+      <w:r>
+        <w:t>Autoscale</w:t>
+      </w:r>
+      <w:proofErr w:type="spellEnd"/>
+      <w:r>
+        <w:t xml:space="preserve"> button</w:t>
+      </w:r>
+      <w:r>
+        <w:t xml:space="preserve"> when the system state reflects the </w:t>
+      </w:r>
+      <w:r>
+        <w:t xml:space="preserve">left image. </w:t>
+      </w:r>
+    </w:p>
+    <w:p>
+      <w:pPr>
+        <w:pStyle w:val="Caption"/>
+        <w:rPr>
+          <w14:ligatures w14:val="standard"/>
+        </w:rPr>
+      </w:pPr>
     </w:p>
     <w:p>
       <w:pPr>
@@ -6099,6 +7677,144 @@
     <w:p>
       <w:pPr>
         <w:pStyle w:val="Para"/>
+        <w:keepNext/>
+        <w:spacing w:line="264" w:lineRule="auto"/>
+        <w:ind w:firstLine="0"/>
+      </w:pPr>
+      <w:r>
+        <w:rPr>
+          <w:noProof/>
+        </w:rPr>
+        <w:drawing>
+          <wp:inline distT="0" distB="0" distL="0" distR="0" wp14:anchorId="4A0C4365" wp14:editId="022F75B2">
+            <wp:extent cx="2196353" cy="867392"/>
+            <wp:effectExtent l="0" t="0" r="0" b="9525"/>
+            <wp:docPr id="1259601573" name="Picture 1" descr="A screenshot of a video game&#10;&#10;Description automatically generated"/>
+            <wp:cNvGraphicFramePr>
+              <a:graphicFrameLocks xmlns:a="http://schemas.openxmlformats.org/drawingml/2006/main" noChangeAspect="1"/>
+            </wp:cNvGraphicFramePr>
+            <a:graphic xmlns:a="http://schemas.openxmlformats.org/drawingml/2006/main">
+              <a:graphicData uri="http://schemas.openxmlformats.org/drawingml/2006/picture">
+                <pic:pic xmlns:pic="http://schemas.openxmlformats.org/drawingml/2006/picture">
+                  <pic:nvPicPr>
+                    <pic:cNvPr id="1259601573" name="Picture 1" descr="A screenshot of a video game&#10;&#10;Description automatically generated"/>
+                    <pic:cNvPicPr/>
+                  </pic:nvPicPr>
+                  <pic:blipFill>
+                    <a:blip r:embed="rId33"/>
+                    <a:stretch>
+                      <a:fillRect/>
+                    </a:stretch>
+                  </pic:blipFill>
+                  <pic:spPr>
+                    <a:xfrm>
+                      <a:off x="0" y="0"/>
+                      <a:ext cx="2206760" cy="871502"/>
+                    </a:xfrm>
+                    <a:prstGeom prst="rect">
+                      <a:avLst/>
+                    </a:prstGeom>
+                  </pic:spPr>
+                </pic:pic>
+              </a:graphicData>
+            </a:graphic>
+          </wp:inline>
+        </w:drawing>
+      </w:r>
+      <w:r>
+        <w:rPr>
+          <w14:ligatures w14:val="standard"/>
+        </w:rPr>
+        <w:tab/>
+      </w:r>
+      <w:r>
+        <w:rPr>
+          <w:noProof/>
+        </w:rPr>
+        <w:drawing>
+          <wp:inline distT="0" distB="0" distL="0" distR="0" wp14:anchorId="4A9D6D69" wp14:editId="193CD8E9">
+            <wp:extent cx="2357718" cy="938300"/>
+            <wp:effectExtent l="0" t="0" r="5080" b="0"/>
+            <wp:docPr id="1688600815" name="Picture 1" descr="A computer screen shot of a network&#10;&#10;Description automatically generated"/>
+            <wp:cNvGraphicFramePr>
+              <a:graphicFrameLocks xmlns:a="http://schemas.openxmlformats.org/drawingml/2006/main" noChangeAspect="1"/>
+            </wp:cNvGraphicFramePr>
+            <a:graphic xmlns:a="http://schemas.openxmlformats.org/drawingml/2006/main">
+              <a:graphicData uri="http://schemas.openxmlformats.org/drawingml/2006/picture">
+                <pic:pic xmlns:pic="http://schemas.openxmlformats.org/drawingml/2006/picture">
+                  <pic:nvPicPr>
+                    <pic:cNvPr id="1688600815" name="Picture 1" descr="A computer screen shot of a network&#10;&#10;Description automatically generated"/>
+                    <pic:cNvPicPr/>
+                  </pic:nvPicPr>
+                  <pic:blipFill>
+                    <a:blip r:embed="rId34"/>
+                    <a:stretch>
+                      <a:fillRect/>
+                    </a:stretch>
+                  </pic:blipFill>
+                  <pic:spPr>
+                    <a:xfrm>
+                      <a:off x="0" y="0"/>
+                      <a:ext cx="2385564" cy="949382"/>
+                    </a:xfrm>
+                    <a:prstGeom prst="rect">
+                      <a:avLst/>
+                    </a:prstGeom>
+                  </pic:spPr>
+                </pic:pic>
+              </a:graphicData>
+            </a:graphic>
+          </wp:inline>
+        </w:drawing>
+      </w:r>
+    </w:p>
+    <w:p>
+      <w:pPr>
+        <w:pStyle w:val="Caption"/>
+        <w:rPr>
+          <w14:ligatures w14:val="standard"/>
+        </w:rPr>
+      </w:pPr>
+      <w:r>
+        <w:t xml:space="preserve">Figure </w:t>
+      </w:r>
+      <w:r>
+        <w:fldChar w:fldCharType="begin"/>
+      </w:r>
+      <w:r>
+        <w:instrText xml:space="preserve"> SEQ Figure \* ARABIC </w:instrText>
+      </w:r>
+      <w:r>
+        <w:fldChar w:fldCharType="separate"/>
+      </w:r>
+      <w:r>
+        <w:rPr>
+          <w:noProof/>
+        </w:rPr>
+        <w:t>19</w:t>
+      </w:r>
+      <w:r>
+        <w:fldChar w:fldCharType="end"/>
+      </w:r>
+      <w:r>
+        <w:rPr>
+          <w:noProof/>
+        </w:rPr>
+        <w:t xml:space="preserve">: </w:t>
+      </w:r>
+      <w:r>
+        <w:t xml:space="preserve">Right image reveals result of clicking on the </w:t>
+      </w:r>
+      <w:r>
+        <w:t>Reset Axes</w:t>
+      </w:r>
+      <w:r>
+        <w:t xml:space="preserve"> button when the system state reflects the left image.</w:t>
+      </w:r>
+    </w:p>
+    <w:p>
+      <w:pPr>
+        <w:pStyle w:val="Para"/>
         <w:spacing w:line="264" w:lineRule="auto"/>
         <w:rPr>
           <w14:ligatures w14:val="standard"/>
@@ -6153,7 +7869,7 @@
         <w:rPr>
           <w14:ligatures w14:val="standard"/>
         </w:rPr>
-        <w:t xml:space="preserve"> Navigates to the homepage for the Plotly library, the library this application was based on.   </w:t>
+        <w:t xml:space="preserve"> Navigates to the homepage for the Plotly library, the library this application was based on.</w:t>
       </w:r>
     </w:p>
     <w:p>
@@ -6164,6 +7880,352 @@
           <w14:ligatures w14:val="standard"/>
         </w:rPr>
       </w:pPr>
+    </w:p>
+    <w:p>
+      <w:pPr>
+        <w:pStyle w:val="Para"/>
+        <w:spacing w:line="264" w:lineRule="auto"/>
+        <w:rPr>
+          <w14:ligatures w14:val="standard"/>
+        </w:rPr>
+      </w:pPr>
+    </w:p>
+    <w:p>
+      <w:pPr>
+        <w:pStyle w:val="Head2"/>
+        <w:spacing w:before="120" w:line="264" w:lineRule="auto"/>
+        <w:ind w:left="403" w:hanging="403"/>
+        <w:rPr>
+          <w14:ligatures w14:val="standard"/>
+        </w:rPr>
+      </w:pPr>
+      <w:r>
+        <w:rPr>
+          <w14:ligatures w14:val="standard"/>
+        </w:rPr>
+        <w:t>3.</w:t>
+      </w:r>
+      <w:r>
+        <w:rPr>
+          <w14:ligatures w14:val="standard"/>
+        </w:rPr>
+        <w:t>8</w:t>
+      </w:r>
+      <w:r>
+        <w:rPr>
+          <w:szCs w:val="22"/>
+          <w14:ligatures w14:val="standard"/>
+        </w:rPr>
+        <w:t> </w:t>
+      </w:r>
+      <w:r>
+        <w:rPr>
+          <w:szCs w:val="22"/>
+          <w14:ligatures w14:val="standard"/>
+        </w:rPr>
+        <w:t>Resultant Application Screenshots</w:t>
+      </w:r>
+    </w:p>
+    <w:p>
+      <w:pPr>
+        <w:pStyle w:val="Para"/>
+        <w:keepNext/>
+        <w:spacing w:line="264" w:lineRule="auto"/>
+        <w:jc w:val="center"/>
+      </w:pPr>
+      <w:r>
+        <w:rPr>
+          <w14:ligatures w14:val="standard"/>
+        </w:rPr>
+        <w:lastRenderedPageBreak/>
+        <w:drawing>
+          <wp:inline distT="0" distB="0" distL="0" distR="0" wp14:anchorId="0EDC2BF3" wp14:editId="5A9912B5">
+            <wp:extent cx="5003800" cy="4131310"/>
+            <wp:effectExtent l="0" t="0" r="6350" b="2540"/>
+            <wp:docPr id="1848355363" name="Picture 1" descr="A screenshot of a computer&#10;&#10;Description automatically generated"/>
+            <wp:cNvGraphicFramePr>
+              <a:graphicFrameLocks xmlns:a="http://schemas.openxmlformats.org/drawingml/2006/main" noChangeAspect="1"/>
+            </wp:cNvGraphicFramePr>
+            <a:graphic xmlns:a="http://schemas.openxmlformats.org/drawingml/2006/main">
+              <a:graphicData uri="http://schemas.openxmlformats.org/drawingml/2006/picture">
+                <pic:pic xmlns:pic="http://schemas.openxmlformats.org/drawingml/2006/picture">
+                  <pic:nvPicPr>
+                    <pic:cNvPr id="1848355363" name="Picture 1" descr="A screenshot of a computer&#10;&#10;Description automatically generated"/>
+                    <pic:cNvPicPr/>
+                  </pic:nvPicPr>
+                  <pic:blipFill>
+                    <a:blip r:embed="rId35"/>
+                    <a:stretch>
+                      <a:fillRect/>
+                    </a:stretch>
+                  </pic:blipFill>
+                  <pic:spPr>
+                    <a:xfrm>
+                      <a:off x="0" y="0"/>
+                      <a:ext cx="5003800" cy="4131310"/>
+                    </a:xfrm>
+                    <a:prstGeom prst="rect">
+                      <a:avLst/>
+                    </a:prstGeom>
+                  </pic:spPr>
+                </pic:pic>
+              </a:graphicData>
+            </a:graphic>
+          </wp:inline>
+        </w:drawing>
+      </w:r>
+    </w:p>
+    <w:p>
+      <w:pPr>
+        <w:pStyle w:val="Caption"/>
+      </w:pPr>
+      <w:r>
+        <w:t xml:space="preserve">Figure </w:t>
+      </w:r>
+      <w:r>
+        <w:fldChar w:fldCharType="begin"/>
+      </w:r>
+      <w:r>
+        <w:instrText xml:space="preserve"> SEQ Figure \* ARABIC </w:instrText>
+      </w:r>
+      <w:r>
+        <w:fldChar w:fldCharType="separate"/>
+      </w:r>
+      <w:r>
+        <w:rPr>
+          <w:noProof/>
+        </w:rPr>
+        <w:t>20</w:t>
+      </w:r>
+      <w:r>
+        <w:fldChar w:fldCharType="end"/>
+      </w:r>
+      <w:r>
+        <w:t xml:space="preserve">: Reveals the state of the full application when no nodes are selected. </w:t>
+      </w:r>
+    </w:p>
+    <w:p/>
+    <w:p>
+      <w:pPr>
+        <w:keepNext/>
+        <w:jc w:val="center"/>
+      </w:pPr>
+      <w:r>
+        <w:lastRenderedPageBreak/>
+        <w:drawing>
+          <wp:inline distT="0" distB="0" distL="0" distR="0" wp14:anchorId="7DA8F44B" wp14:editId="56ADE0F5">
+            <wp:extent cx="5003800" cy="6654800"/>
+            <wp:effectExtent l="0" t="0" r="6350" b="0"/>
+            <wp:docPr id="836805580" name="Picture 1" descr="A screenshot of a computer&#10;&#10;Description automatically generated"/>
+            <wp:cNvGraphicFramePr>
+              <a:graphicFrameLocks xmlns:a="http://schemas.openxmlformats.org/drawingml/2006/main" noChangeAspect="1"/>
+            </wp:cNvGraphicFramePr>
+            <a:graphic xmlns:a="http://schemas.openxmlformats.org/drawingml/2006/main">
+              <a:graphicData uri="http://schemas.openxmlformats.org/drawingml/2006/picture">
+                <pic:pic xmlns:pic="http://schemas.openxmlformats.org/drawingml/2006/picture">
+                  <pic:nvPicPr>
+                    <pic:cNvPr id="836805580" name="Picture 1" descr="A screenshot of a computer&#10;&#10;Description automatically generated"/>
+                    <pic:cNvPicPr/>
+                  </pic:nvPicPr>
+                  <pic:blipFill>
+                    <a:blip r:embed="rId36"/>
+                    <a:stretch>
+                      <a:fillRect/>
+                    </a:stretch>
+                  </pic:blipFill>
+                  <pic:spPr>
+                    <a:xfrm>
+                      <a:off x="0" y="0"/>
+                      <a:ext cx="5003800" cy="6654800"/>
+                    </a:xfrm>
+                    <a:prstGeom prst="rect">
+                      <a:avLst/>
+                    </a:prstGeom>
+                  </pic:spPr>
+                </pic:pic>
+              </a:graphicData>
+            </a:graphic>
+          </wp:inline>
+        </w:drawing>
+      </w:r>
+    </w:p>
+    <w:p>
+      <w:pPr>
+        <w:pStyle w:val="Caption"/>
+        <w:jc w:val="both"/>
+      </w:pPr>
+      <w:r>
+        <w:t xml:space="preserve">Figure </w:t>
+      </w:r>
+      <w:r>
+        <w:fldChar w:fldCharType="begin"/>
+      </w:r>
+      <w:r>
+        <w:instrText xml:space="preserve"> SEQ Figure \* ARABIC </w:instrText>
+      </w:r>
+      <w:r>
+        <w:fldChar w:fldCharType="separate"/>
+      </w:r>
+      <w:r>
+        <w:rPr>
+          <w:noProof/>
+        </w:rPr>
+        <w:t>21</w:t>
+      </w:r>
+      <w:r>
+        <w:fldChar w:fldCharType="end"/>
+      </w:r>
+      <w:r>
+        <w:t xml:space="preserve">: Reveals the state of the system when Leaf Node 2 from the first decision tree of the Random Forest is selected. </w:t>
+      </w:r>
+    </w:p>
+    <w:p>
+      <w:pPr>
+        <w:keepNext/>
+        <w:jc w:val="center"/>
+      </w:pPr>
+      <w:r>
+        <w:rPr>
+          <w:noProof/>
+        </w:rPr>
+        <w:lastRenderedPageBreak/>
+        <mc:AlternateContent>
+          <mc:Choice Requires="wps">
+            <w:drawing>
+              <wp:anchor distT="0" distB="0" distL="114300" distR="114300" simplePos="0" relativeHeight="251659264" behindDoc="0" locked="0" layoutInCell="1" allowOverlap="1" wp14:anchorId="247B03F2" wp14:editId="5E9FF829">
+                <wp:simplePos x="0" y="0"/>
+                <wp:positionH relativeFrom="column">
+                  <wp:posOffset>2235200</wp:posOffset>
+                </wp:positionH>
+                <wp:positionV relativeFrom="paragraph">
+                  <wp:posOffset>1708486</wp:posOffset>
+                </wp:positionV>
+                <wp:extent cx="1380565" cy="466165"/>
+                <wp:effectExtent l="0" t="0" r="10160" b="10160"/>
+                <wp:wrapNone/>
+                <wp:docPr id="81208019" name="Rectangle 4"/>
+                <wp:cNvGraphicFramePr/>
+                <a:graphic xmlns:a="http://schemas.openxmlformats.org/drawingml/2006/main">
+                  <a:graphicData uri="http://schemas.microsoft.com/office/word/2010/wordprocessingShape">
+                    <wps:wsp>
+                      <wps:cNvSpPr/>
+                      <wps:spPr>
+                        <a:xfrm>
+                          <a:off x="0" y="0"/>
+                          <a:ext cx="1380565" cy="466165"/>
+                        </a:xfrm>
+                        <a:prstGeom prst="rect">
+                          <a:avLst/>
+                        </a:prstGeom>
+                        <a:noFill/>
+                        <a:ln>
+                          <a:solidFill>
+                            <a:srgbClr val="FF0000"/>
+                          </a:solidFill>
+                        </a:ln>
+                      </wps:spPr>
+                      <wps:style>
+                        <a:lnRef idx="2">
+                          <a:schemeClr val="accent1">
+                            <a:shade val="15000"/>
+                          </a:schemeClr>
+                        </a:lnRef>
+                        <a:fillRef idx="1">
+                          <a:schemeClr val="accent1"/>
+                        </a:fillRef>
+                        <a:effectRef idx="0">
+                          <a:schemeClr val="accent1"/>
+                        </a:effectRef>
+                        <a:fontRef idx="minor">
+                          <a:schemeClr val="lt1"/>
+                        </a:fontRef>
+                      </wps:style>
+                      <wps:bodyPr rot="0" spcFirstLastPara="0" vertOverflow="overflow" horzOverflow="overflow" vert="horz" wrap="square" lIns="91440" tIns="45720" rIns="91440" bIns="45720" numCol="1" spcCol="0" rtlCol="0" fromWordArt="0" anchor="ctr" anchorCtr="0" forceAA="0" compatLnSpc="1">
+                        <a:prstTxWarp prst="textNoShape">
+                          <a:avLst/>
+                        </a:prstTxWarp>
+                        <a:noAutofit/>
+                      </wps:bodyPr>
+                    </wps:wsp>
+                  </a:graphicData>
+                </a:graphic>
+              </wp:anchor>
+            </w:drawing>
+          </mc:Choice>
+          <mc:Fallback>
+            <w:pict>
+              <v:rect w14:anchorId="59D2C8B5" id="Rectangle 4" o:spid="_x0000_s1026" style="position:absolute;margin-left:176pt;margin-top:134.55pt;width:108.7pt;height:36.7pt;z-index:251659264;visibility:visible;mso-wrap-style:square;mso-wrap-distance-left:9pt;mso-wrap-distance-top:0;mso-wrap-distance-right:9pt;mso-wrap-distance-bottom:0;mso-position-horizontal:absolute;mso-position-horizontal-relative:text;mso-position-vertical:absolute;mso-position-vertical-relative:text;v-text-anchor:middle" o:gfxdata="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" filled="f" strokecolor="red" strokeweight="2pt"/>
+            </w:pict>
+          </mc:Fallback>
+        </mc:AlternateContent>
+      </w:r>
+      <w:r>
+        <w:drawing>
+          <wp:inline distT="0" distB="0" distL="0" distR="0" wp14:anchorId="55933EE6" wp14:editId="4901E379">
+            <wp:extent cx="5003800" cy="7129145"/>
+            <wp:effectExtent l="0" t="0" r="6350" b="0"/>
+            <wp:docPr id="209337967" name="Picture 1" descr="A screenshot of a computer&#10;&#10;Description automatically generated"/>
+            <wp:cNvGraphicFramePr>
+              <a:graphicFrameLocks xmlns:a="http://schemas.openxmlformats.org/drawingml/2006/main" noChangeAspect="1"/>
+            </wp:cNvGraphicFramePr>
+            <a:graphic xmlns:a="http://schemas.openxmlformats.org/drawingml/2006/main">
+              <a:graphicData uri="http://schemas.openxmlformats.org/drawingml/2006/picture">
+                <pic:pic xmlns:pic="http://schemas.openxmlformats.org/drawingml/2006/picture">
+                  <pic:nvPicPr>
+                    <pic:cNvPr id="209337967" name="Picture 1" descr="A screenshot of a computer&#10;&#10;Description automatically generated"/>
+                    <pic:cNvPicPr/>
+                  </pic:nvPicPr>
+                  <pic:blipFill>
+                    <a:blip r:embed="rId37"/>
+                    <a:stretch>
+                      <a:fillRect/>
+                    </a:stretch>
+                  </pic:blipFill>
+                  <pic:spPr>
+                    <a:xfrm>
+                      <a:off x="0" y="0"/>
+                      <a:ext cx="5003800" cy="7129145"/>
+                    </a:xfrm>
+                    <a:prstGeom prst="rect">
+                      <a:avLst/>
+                    </a:prstGeom>
+                  </pic:spPr>
+                </pic:pic>
+              </a:graphicData>
+            </a:graphic>
+          </wp:inline>
+        </w:drawing>
+      </w:r>
+    </w:p>
+    <w:p>
+      <w:pPr>
+        <w:pStyle w:val="Caption"/>
+        <w:jc w:val="both"/>
+      </w:pPr>
+      <w:r>
+        <w:t xml:space="preserve">Figure </w:t>
+      </w:r>
+      <w:r>
+        <w:fldChar w:fldCharType="begin"/>
+      </w:r>
+      <w:r>
+        <w:instrText xml:space="preserve"> SEQ Figure \* ARABIC </w:instrText>
+      </w:r>
+      <w:r>
+        <w:fldChar w:fldCharType="separate"/>
+      </w:r>
+      <w:r>
+        <w:rPr>
+          <w:noProof/>
+        </w:rPr>
+        <w:t>22</w:t>
+      </w:r>
+      <w:r>
+        <w:fldChar w:fldCharType="end"/>
+      </w:r>
+      <w:r>
+        <w:t xml:space="preserve">: Reveals the state of the full system when nodes within the red bounded box are selected. </w:t>
+      </w:r>
     </w:p>
     <w:p>
       <w:pPr>
@@ -6178,6 +8240,7 @@
         <w:rPr>
           <w14:ligatures w14:val="standard"/>
         </w:rPr>
+        <w:lastRenderedPageBreak/>
         <w:t>4</w:t>
       </w:r>
       <w:r>
@@ -6475,15 +8538,7 @@
           <w:szCs w:val="24"/>
           <w14:ligatures w14:val="standard"/>
         </w:rPr>
-        <w:t xml:space="preserve">affords both studying individual decision trees and comparing different decision trees generated by Random Forest Models. To study individual and groups of nodes of a </w:t>
-      </w:r>
-      <w:r>
-        <w:rPr>
-          <w:szCs w:val="24"/>
-          <w14:ligatures w14:val="standard"/>
-        </w:rPr>
-        <w:lastRenderedPageBreak/>
-        <w:t>single decision tree, this library allows users to zoom into nodes of interest using a bounded box technique and allows users to study</w:t>
+        <w:t>affords both studying individual decision trees and comparing different decision trees generated by Random Forest Models. To study individual and groups of nodes of a single decision tree, this library allows users to zoom into nodes of interest using a bounded box technique and allows users to study</w:t>
       </w:r>
       <w:r>
         <w:rPr>
@@ -6660,7 +8715,14 @@
         <w:rPr>
           <w14:ligatures w14:val="standard"/>
         </w:rPr>
-        <w:t xml:space="preserve">I would also like to thank Professor Aleksandra Karolak, my former supervisor at the Moffitt Cancer Center for agreeing to take a look at my application and for suggesting ideas for future exploration, as these featured very heavily in my Future Works section. Finally, I would like to thank my family for supporting me both during the process of writing this paper and in life in general.  </w:t>
+        <w:t xml:space="preserve">I would also like to thank Professor Aleksandra Karolak, my former supervisor at the Moffitt Cancer Center for agreeing to take a look at my application and for suggesting ideas for future exploration, as these featured very heavily in my Future Works section. Finally, I would like to </w:t>
+      </w:r>
+      <w:r>
+        <w:rPr>
+          <w14:ligatures w14:val="standard"/>
+        </w:rPr>
+        <w:lastRenderedPageBreak/>
+        <w:t xml:space="preserve">thank my family for supporting me both during the process of writing this paper and in life in general.  </w:t>
       </w:r>
     </w:p>
     <w:p>
@@ -6766,9 +8828,14 @@
           <w:szCs w:val="16"/>
           <w14:ligatures w14:val="standard"/>
         </w:rPr>
-        <w:t>. Data 4, 1 (Jan. 2010), 1–28. DOI: https://doi.org/10.1145/41425089</w:t>
-      </w:r>
-      <w:r>
+        <w:t xml:space="preserve">. Data 4, 1 (Jan. 2010), 1–28. DOI: https://doi.org/10.1145/41425089 </w:t>
+      </w:r>
+    </w:p>
+    <w:p>
+      <w:pPr>
+        <w:pStyle w:val="History"/>
+        <w:spacing w:before="0"/>
+        <w:ind w:left="432" w:hanging="432"/>
         <w:rPr>
           <w:rStyle w:val="ReceivedDate"/>
           <w:color w:val="auto"/>
@@ -6776,23 +8843,17 @@
           <w:szCs w:val="16"/>
           <w14:ligatures w14:val="standard"/>
         </w:rPr>
-        <w:t xml:space="preserve"> </w:t>
-      </w:r>
-    </w:p>
-    <w:p>
-      <w:pPr>
-        <w:pStyle w:val="History"/>
-        <w:spacing w:before="0"/>
-        <w:ind w:left="432" w:hanging="432"/>
+      </w:pPr>
+      <w:r>
         <w:rPr>
           <w:rStyle w:val="ReceivedDate"/>
           <w:color w:val="auto"/>
           <w:sz w:val="16"/>
           <w:szCs w:val="16"/>
-          <w:lang w:val="pl-PL"/>
-          <w14:ligatures w14:val="standard"/>
-        </w:rPr>
-      </w:pPr>
+          <w14:ligatures w14:val="standard"/>
+        </w:rPr>
+        <w:t>[2]</w:t>
+      </w:r>
       <w:r>
         <w:rPr>
           <w:rStyle w:val="ReceivedDate"/>
@@ -6801,7 +8862,7 @@
           <w:szCs w:val="16"/>
           <w14:ligatures w14:val="standard"/>
         </w:rPr>
-        <w:t>[2]</w:t>
+        <w:tab/>
       </w:r>
       <w:r>
         <w:rPr>
@@ -6811,7 +8872,7 @@
           <w:szCs w:val="16"/>
           <w14:ligatures w14:val="standard"/>
         </w:rPr>
-        <w:tab/>
+        <w:t xml:space="preserve">S. Marsland. 2014. Machine Learning: An Algorithmic Perspective (2nd ed.). </w:t>
       </w:r>
       <w:r>
         <w:rPr>
@@ -6821,77 +8882,73 @@
           <w:szCs w:val="16"/>
           <w14:ligatures w14:val="standard"/>
         </w:rPr>
-        <w:t xml:space="preserve">S. Marsland. 2014. Machine Learning: An Algorithmic Perspective (2nd ed.). </w:t>
-      </w:r>
-      <w:r>
+        <w:t xml:space="preserve">CRC Press, Boca Raton, FL, USA. </w:t>
+      </w:r>
+    </w:p>
+    <w:p>
+      <w:pPr>
+        <w:pStyle w:val="History"/>
+        <w:spacing w:before="0"/>
+        <w:ind w:left="432" w:hanging="432"/>
         <w:rPr>
           <w:rStyle w:val="ReceivedDate"/>
           <w:color w:val="auto"/>
           <w:sz w:val="16"/>
           <w:szCs w:val="16"/>
-          <w:lang w:val="pl-PL"/>
-          <w14:ligatures w14:val="standard"/>
-        </w:rPr>
-        <w:t xml:space="preserve">CRC Press, </w:t>
-      </w:r>
-      <w:proofErr w:type="spellStart"/>
+          <w14:ligatures w14:val="standard"/>
+        </w:rPr>
+      </w:pPr>
       <w:r>
         <w:rPr>
           <w:rStyle w:val="ReceivedDate"/>
           <w:color w:val="auto"/>
           <w:sz w:val="16"/>
           <w:szCs w:val="16"/>
-          <w:lang w:val="pl-PL"/>
-          <w14:ligatures w14:val="standard"/>
-        </w:rPr>
-        <w:t>Boca</w:t>
-      </w:r>
-      <w:proofErr w:type="spellEnd"/>
+          <w14:ligatures w14:val="standard"/>
+        </w:rPr>
+        <w:t>[3]</w:t>
+      </w:r>
       <w:r>
         <w:rPr>
           <w:rStyle w:val="ReceivedDate"/>
           <w:color w:val="auto"/>
           <w:sz w:val="16"/>
           <w:szCs w:val="16"/>
-          <w:lang w:val="pl-PL"/>
-          <w14:ligatures w14:val="standard"/>
-        </w:rPr>
-        <w:t xml:space="preserve"> </w:t>
-      </w:r>
-      <w:proofErr w:type="spellStart"/>
+          <w14:ligatures w14:val="standard"/>
+        </w:rPr>
+        <w:tab/>
+      </w:r>
       <w:r>
         <w:rPr>
           <w:rStyle w:val="ReceivedDate"/>
           <w:color w:val="auto"/>
           <w:sz w:val="16"/>
           <w:szCs w:val="16"/>
-          <w:lang w:val="pl-PL"/>
-          <w14:ligatures w14:val="standard"/>
-        </w:rPr>
-        <w:t>Raton</w:t>
-      </w:r>
-      <w:proofErr w:type="spellEnd"/>
+          <w14:ligatures w14:val="standard"/>
+        </w:rPr>
+        <w:t xml:space="preserve">M. N. Hoque, S. Shin, and N. Elmqvist. 2024. Harder, Better, Faster, Stronger: Interactive Visualization for Human-Centered AI Tools. </w:t>
+      </w:r>
+      <w:proofErr w:type="spellStart"/>
       <w:r>
         <w:rPr>
           <w:rStyle w:val="ReceivedDate"/>
           <w:color w:val="auto"/>
           <w:sz w:val="16"/>
           <w:szCs w:val="16"/>
-          <w:lang w:val="pl-PL"/>
-          <w14:ligatures w14:val="standard"/>
-        </w:rPr>
-        <w:t>, FL, USA.</w:t>
-      </w:r>
+          <w14:ligatures w14:val="standard"/>
+        </w:rPr>
+        <w:t>arXiv</w:t>
+      </w:r>
+      <w:proofErr w:type="spellEnd"/>
       <w:r>
         <w:rPr>
           <w:rStyle w:val="ReceivedDate"/>
           <w:color w:val="auto"/>
           <w:sz w:val="16"/>
           <w:szCs w:val="16"/>
-          <w:lang w:val="pl-PL"/>
-          <w14:ligatures w14:val="standard"/>
-        </w:rPr>
-        <w:t xml:space="preserve"> </w:t>
+          <w14:ligatures w14:val="standard"/>
+        </w:rPr>
+        <w:t xml:space="preserve"> preprint arXiv:2404.02147 (2024). DOI: https://doi.org/10.48550/arXiv.2404.02147 </w:t>
       </w:r>
     </w:p>
     <w:p>
@@ -6899,6 +8956,13 @@
         <w:pStyle w:val="History"/>
         <w:spacing w:before="0"/>
         <w:ind w:left="432" w:hanging="432"/>
+        <w:rPr>
+          <w:sz w:val="16"/>
+          <w:szCs w:val="16"/>
+          <w14:ligatures w14:val="standard"/>
+        </w:rPr>
+      </w:pPr>
+      <w:r>
         <w:rPr>
           <w:rStyle w:val="ReceivedDate"/>
           <w:color w:val="auto"/>
@@ -6906,7 +8970,8 @@
           <w:szCs w:val="16"/>
           <w14:ligatures w14:val="standard"/>
         </w:rPr>
-      </w:pPr>
+        <w:t>[4]</w:t>
+      </w:r>
       <w:r>
         <w:rPr>
           <w:rStyle w:val="ReceivedDate"/>
@@ -6915,8 +8980,233 @@
           <w:szCs w:val="16"/>
           <w14:ligatures w14:val="standard"/>
         </w:rPr>
-        <w:t>[3]</w:t>
-      </w:r>
+        <w:tab/>
+      </w:r>
+      <w:r>
+        <w:rPr>
+          <w:sz w:val="16"/>
+          <w:szCs w:val="16"/>
+          <w14:ligatures w14:val="standard"/>
+        </w:rPr>
+        <w:t>B. </w:t>
+      </w:r>
+      <w:proofErr w:type="spellStart"/>
+      <w:r>
+        <w:rPr>
+          <w:sz w:val="16"/>
+          <w:szCs w:val="16"/>
+          <w14:ligatures w14:val="standard"/>
+        </w:rPr>
+        <w:t>Shneiderman.Human</w:t>
+      </w:r>
+      <w:proofErr w:type="spellEnd"/>
+      <w:r>
+        <w:rPr>
+          <w:sz w:val="16"/>
+          <w:szCs w:val="16"/>
+          <w14:ligatures w14:val="standard"/>
+        </w:rPr>
+        <w:t xml:space="preserve">-centered artificial intelligence: Reliable, safe &amp; </w:t>
+      </w:r>
+      <w:proofErr w:type="spellStart"/>
+      <w:r>
+        <w:rPr>
+          <w:sz w:val="16"/>
+          <w:szCs w:val="16"/>
+          <w14:ligatures w14:val="standard"/>
+        </w:rPr>
+        <w:t>trustworthy.</w:t>
+      </w:r>
+      <w:r>
+        <w:rPr>
+          <w:i/>
+          <w:iCs/>
+          <w:sz w:val="16"/>
+          <w:szCs w:val="16"/>
+          <w14:ligatures w14:val="standard"/>
+        </w:rPr>
+        <w:t>Int</w:t>
+      </w:r>
+      <w:proofErr w:type="spellEnd"/>
+      <w:r>
+        <w:rPr>
+          <w:i/>
+          <w:iCs/>
+          <w:sz w:val="16"/>
+          <w:szCs w:val="16"/>
+          <w14:ligatures w14:val="standard"/>
+        </w:rPr>
+        <w:t xml:space="preserve">. J. Hum. </w:t>
+      </w:r>
+      <w:proofErr w:type="spellStart"/>
+      <w:r>
+        <w:rPr>
+          <w:i/>
+          <w:iCs/>
+          <w:sz w:val="16"/>
+          <w:szCs w:val="16"/>
+          <w14:ligatures w14:val="standard"/>
+        </w:rPr>
+        <w:t>Comput</w:t>
+      </w:r>
+      <w:proofErr w:type="spellEnd"/>
+      <w:r>
+        <w:rPr>
+          <w:i/>
+          <w:iCs/>
+          <w:sz w:val="16"/>
+          <w:szCs w:val="16"/>
+          <w14:ligatures w14:val="standard"/>
+        </w:rPr>
+        <w:t>. Interact.</w:t>
+      </w:r>
+      <w:r>
+        <w:rPr>
+          <w:sz w:val="16"/>
+          <w:szCs w:val="16"/>
+          <w14:ligatures w14:val="standard"/>
+        </w:rPr>
+        <w:t>, 36(6):495–504, 2020. </w:t>
+      </w:r>
+      <w:proofErr w:type="spellStart"/>
+      <w:r>
+        <w:rPr>
+          <w:sz w:val="16"/>
+          <w:szCs w:val="16"/>
+          <w14:ligatures w14:val="standard"/>
+        </w:rPr>
+        <w:fldChar w:fldCharType="begin"/>
+      </w:r>
+      <w:r>
+        <w:rPr>
+          <w:sz w:val="16"/>
+          <w:szCs w:val="16"/>
+          <w14:ligatures w14:val="standard"/>
+        </w:rPr>
+        <w:instrText>HYPERLINK "https://doi.org/10.1080/10447318.2020.1741118" \o "" \t "_blank"</w:instrText>
+      </w:r>
+      <w:r>
+        <w:rPr>
+          <w:sz w:val="16"/>
+          <w:szCs w:val="16"/>
+          <w14:ligatures w14:val="standard"/>
+        </w:rPr>
+      </w:r>
+      <w:r>
+        <w:rPr>
+          <w:sz w:val="16"/>
+          <w:szCs w:val="16"/>
+          <w14:ligatures w14:val="standard"/>
+        </w:rPr>
+        <w:fldChar w:fldCharType="separate"/>
+      </w:r>
+      <w:r>
+        <w:rPr>
+          <w:rStyle w:val="Hyperlink"/>
+          <w:sz w:val="16"/>
+          <w:szCs w:val="16"/>
+          <w14:ligatures w14:val="standard"/>
+        </w:rPr>
+        <w:t>doi</w:t>
+      </w:r>
+      <w:proofErr w:type="spellEnd"/>
+      <w:r>
+        <w:rPr>
+          <w:rStyle w:val="Hyperlink"/>
+          <w:sz w:val="16"/>
+          <w:szCs w:val="16"/>
+          <w14:ligatures w14:val="standard"/>
+        </w:rPr>
+        <w:t xml:space="preserve">: </w:t>
+      </w:r>
+      <w:proofErr w:type="gramStart"/>
+      <w:r>
+        <w:rPr>
+          <w:rStyle w:val="Hyperlink"/>
+          <w:sz w:val="16"/>
+          <w:szCs w:val="16"/>
+          <w14:ligatures w14:val="standard"/>
+        </w:rPr>
+        <w:t>10 .</w:t>
+      </w:r>
+      <w:proofErr w:type="gramEnd"/>
+      <w:r>
+        <w:rPr>
+          <w:rStyle w:val="Hyperlink"/>
+          <w:sz w:val="16"/>
+          <w:szCs w:val="16"/>
+          <w14:ligatures w14:val="standard"/>
+        </w:rPr>
+        <w:t> 1080/</w:t>
+      </w:r>
+      <w:proofErr w:type="gramStart"/>
+      <w:r>
+        <w:rPr>
+          <w:rStyle w:val="Hyperlink"/>
+          <w:sz w:val="16"/>
+          <w:szCs w:val="16"/>
+          <w14:ligatures w14:val="standard"/>
+        </w:rPr>
+        <w:t>10447318 .</w:t>
+      </w:r>
+      <w:proofErr w:type="gramEnd"/>
+      <w:r>
+        <w:rPr>
+          <w:rStyle w:val="Hyperlink"/>
+          <w:sz w:val="16"/>
+          <w:szCs w:val="16"/>
+          <w14:ligatures w14:val="standard"/>
+        </w:rPr>
+        <w:t> </w:t>
+      </w:r>
+      <w:proofErr w:type="gramStart"/>
+      <w:r>
+        <w:rPr>
+          <w:rStyle w:val="Hyperlink"/>
+          <w:sz w:val="16"/>
+          <w:szCs w:val="16"/>
+          <w14:ligatures w14:val="standard"/>
+        </w:rPr>
+        <w:t>2020 .</w:t>
+      </w:r>
+      <w:proofErr w:type="gramEnd"/>
+      <w:r>
+        <w:rPr>
+          <w:rStyle w:val="Hyperlink"/>
+          <w:sz w:val="16"/>
+          <w:szCs w:val="16"/>
+          <w14:ligatures w14:val="standard"/>
+        </w:rPr>
+        <w:t> 1741118</w:t>
+      </w:r>
+      <w:r>
+        <w:rPr>
+          <w:sz w:val="16"/>
+          <w:szCs w:val="16"/>
+          <w14:ligatures w14:val="standard"/>
+        </w:rPr>
+        <w:fldChar w:fldCharType="end"/>
+      </w:r>
+      <w:r>
+        <w:rPr>
+          <w:sz w:val="16"/>
+          <w:szCs w:val="16"/>
+          <w14:ligatures w14:val="standard"/>
+        </w:rPr>
+        <w:t xml:space="preserve"> </w:t>
+      </w:r>
+    </w:p>
+    <w:p>
+      <w:pPr>
+        <w:pStyle w:val="History"/>
+        <w:spacing w:before="0"/>
+        <w:ind w:left="432" w:hanging="432"/>
+        <w:rPr>
+          <w:sz w:val="16"/>
+          <w:szCs w:val="16"/>
+          <w14:ligatures w14:val="standard"/>
+        </w:rPr>
+      </w:pPr>
       <w:r>
         <w:rPr>
           <w:rStyle w:val="ReceivedDate"/>
@@ -6925,7 +9215,7 @@
           <w:szCs w:val="16"/>
           <w14:ligatures w14:val="standard"/>
         </w:rPr>
-        <w:tab/>
+        <w:t>[</w:t>
       </w:r>
       <w:r>
         <w:rPr>
@@ -6935,9 +9225,8 @@
           <w:szCs w:val="16"/>
           <w14:ligatures w14:val="standard"/>
         </w:rPr>
-        <w:t xml:space="preserve">M. N. Hoque, S. Shin, and N. Elmqvist. 2024. Harder, Better, Faster, Stronger: Interactive Visualization for Human-Centered AI Tools. </w:t>
-      </w:r>
-      <w:proofErr w:type="spellStart"/>
+        <w:t>5</w:t>
+      </w:r>
       <w:r>
         <w:rPr>
           <w:rStyle w:val="ReceivedDate"/>
@@ -6946,9 +9235,8 @@
           <w:szCs w:val="16"/>
           <w14:ligatures w14:val="standard"/>
         </w:rPr>
-        <w:t>arXiv</w:t>
-      </w:r>
-      <w:proofErr w:type="spellEnd"/>
+        <w:t>]</w:t>
+      </w:r>
       <w:r>
         <w:rPr>
           <w:rStyle w:val="ReceivedDate"/>
@@ -6957,9 +9245,82 @@
           <w:szCs w:val="16"/>
           <w14:ligatures w14:val="standard"/>
         </w:rPr>
-        <w:t xml:space="preserve"> preprint arXiv:2404.02147 (2024). DOI: https://doi.org/10.48550/arXiv.2404.02147</w:t>
-      </w:r>
-      <w:r>
+        <w:tab/>
+      </w:r>
+      <w:r>
+        <w:rPr>
+          <w:sz w:val="16"/>
+          <w:szCs w:val="16"/>
+          <w14:ligatures w14:val="standard"/>
+        </w:rPr>
+        <w:t>B. </w:t>
+      </w:r>
+      <w:proofErr w:type="spellStart"/>
+      <w:r>
+        <w:rPr>
+          <w:sz w:val="16"/>
+          <w:szCs w:val="16"/>
+          <w14:ligatures w14:val="standard"/>
+        </w:rPr>
+        <w:t>Shneiderman.</w:t>
+      </w:r>
+      <w:r>
+        <w:rPr>
+          <w:i/>
+          <w:iCs/>
+          <w:sz w:val="16"/>
+          <w:szCs w:val="16"/>
+          <w14:ligatures w14:val="standard"/>
+        </w:rPr>
+        <w:t>Human</w:t>
+      </w:r>
+      <w:proofErr w:type="spellEnd"/>
+      <w:r>
+        <w:rPr>
+          <w:i/>
+          <w:iCs/>
+          <w:sz w:val="16"/>
+          <w:szCs w:val="16"/>
+          <w14:ligatures w14:val="standard"/>
+        </w:rPr>
+        <w:t xml:space="preserve">-Centered </w:t>
+      </w:r>
+      <w:proofErr w:type="spellStart"/>
+      <w:proofErr w:type="gramStart"/>
+      <w:r>
+        <w:rPr>
+          <w:i/>
+          <w:iCs/>
+          <w:sz w:val="16"/>
+          <w:szCs w:val="16"/>
+          <w14:ligatures w14:val="standard"/>
+        </w:rPr>
+        <w:t>AI</w:t>
+      </w:r>
+      <w:r>
+        <w:rPr>
+          <w:sz w:val="16"/>
+          <w:szCs w:val="16"/>
+          <w14:ligatures w14:val="standard"/>
+        </w:rPr>
+        <w:t>.Oxford</w:t>
+      </w:r>
+      <w:proofErr w:type="spellEnd"/>
+      <w:proofErr w:type="gramEnd"/>
+      <w:r>
+        <w:rPr>
+          <w:sz w:val="16"/>
+          <w:szCs w:val="16"/>
+          <w14:ligatures w14:val="standard"/>
+        </w:rPr>
+        <w:t xml:space="preserve"> University Press, Oxford, United Kingdom, 2022.</w:t>
+      </w:r>
+    </w:p>
+    <w:p>
+      <w:pPr>
+        <w:pStyle w:val="History"/>
+        <w:spacing w:before="0"/>
+        <w:ind w:left="432" w:hanging="432"/>
         <w:rPr>
           <w:rStyle w:val="ReceivedDate"/>
           <w:color w:val="auto"/>
@@ -6967,19 +9328,6 @@
           <w:szCs w:val="16"/>
           <w14:ligatures w14:val="standard"/>
         </w:rPr>
-        <w:t xml:space="preserve"> </w:t>
-      </w:r>
-    </w:p>
-    <w:p>
-      <w:pPr>
-        <w:pStyle w:val="History"/>
-        <w:spacing w:before="0"/>
-        <w:ind w:left="432" w:hanging="432"/>
-        <w:rPr>
-          <w:sz w:val="16"/>
-          <w:szCs w:val="16"/>
-          <w14:ligatures w14:val="standard"/>
-        </w:rPr>
       </w:pPr>
       <w:r>
         <w:rPr>
@@ -6989,7 +9337,7 @@
           <w:szCs w:val="16"/>
           <w14:ligatures w14:val="standard"/>
         </w:rPr>
-        <w:t>[4]</w:t>
+        <w:t>[6]</w:t>
       </w:r>
       <w:r>
         <w:rPr>
@@ -7003,180 +9351,20 @@
       </w:r>
       <w:r>
         <w:rPr>
-          <w:sz w:val="16"/>
-          <w:szCs w:val="16"/>
-          <w14:ligatures w14:val="standard"/>
-        </w:rPr>
-        <w:t>B. </w:t>
-      </w:r>
-      <w:proofErr w:type="spellStart"/>
-      <w:r>
-        <w:rPr>
-          <w:sz w:val="16"/>
-          <w:szCs w:val="16"/>
-          <w14:ligatures w14:val="standard"/>
-        </w:rPr>
-        <w:t>Shneiderman.Human</w:t>
-      </w:r>
-      <w:proofErr w:type="spellEnd"/>
-      <w:r>
-        <w:rPr>
-          <w:sz w:val="16"/>
-          <w:szCs w:val="16"/>
-          <w14:ligatures w14:val="standard"/>
-        </w:rPr>
-        <w:t xml:space="preserve">-centered artificial intelligence: Reliable, safe &amp; </w:t>
-      </w:r>
-      <w:proofErr w:type="spellStart"/>
-      <w:r>
-        <w:rPr>
-          <w:sz w:val="16"/>
-          <w:szCs w:val="16"/>
-          <w14:ligatures w14:val="standard"/>
-        </w:rPr>
-        <w:t>trustworthy.</w:t>
-      </w:r>
-      <w:r>
-        <w:rPr>
-          <w:i/>
-          <w:iCs/>
-          <w:sz w:val="16"/>
-          <w:szCs w:val="16"/>
-          <w14:ligatures w14:val="standard"/>
-        </w:rPr>
-        <w:t>Int</w:t>
-      </w:r>
-      <w:proofErr w:type="spellEnd"/>
-      <w:r>
-        <w:rPr>
-          <w:i/>
-          <w:iCs/>
-          <w:sz w:val="16"/>
-          <w:szCs w:val="16"/>
-          <w14:ligatures w14:val="standard"/>
-        </w:rPr>
-        <w:t xml:space="preserve">. J. Hum. </w:t>
-      </w:r>
-      <w:proofErr w:type="spellStart"/>
-      <w:r>
-        <w:rPr>
-          <w:i/>
-          <w:iCs/>
-          <w:sz w:val="16"/>
-          <w:szCs w:val="16"/>
-          <w14:ligatures w14:val="standard"/>
-        </w:rPr>
-        <w:t>Comput</w:t>
-      </w:r>
-      <w:proofErr w:type="spellEnd"/>
-      <w:r>
-        <w:rPr>
-          <w:i/>
-          <w:iCs/>
-          <w:sz w:val="16"/>
-          <w:szCs w:val="16"/>
-          <w14:ligatures w14:val="standard"/>
-        </w:rPr>
-        <w:t>. Interact.</w:t>
-      </w:r>
-      <w:r>
-        <w:rPr>
-          <w:sz w:val="16"/>
-          <w:szCs w:val="16"/>
-          <w14:ligatures w14:val="standard"/>
-        </w:rPr>
-        <w:t>, 36(6):495–504, 2020. </w:t>
-      </w:r>
-      <w:proofErr w:type="spellStart"/>
-      <w:r>
-        <w:rPr>
-          <w:sz w:val="16"/>
-          <w:szCs w:val="16"/>
-          <w14:ligatures w14:val="standard"/>
-        </w:rPr>
-        <w:fldChar w:fldCharType="begin"/>
-      </w:r>
-      <w:r>
-        <w:rPr>
-          <w:sz w:val="16"/>
-          <w:szCs w:val="16"/>
-          <w14:ligatures w14:val="standard"/>
-        </w:rPr>
-        <w:instrText>HYPERLINK "https://doi.org/10.1080/10447318.2020.1741118" \o "" \t "_blank"</w:instrText>
-      </w:r>
-      <w:r>
-        <w:rPr>
-          <w:sz w:val="16"/>
-          <w:szCs w:val="16"/>
-          <w14:ligatures w14:val="standard"/>
-        </w:rPr>
-      </w:r>
-      <w:r>
-        <w:rPr>
-          <w:sz w:val="16"/>
-          <w:szCs w:val="16"/>
-          <w14:ligatures w14:val="standard"/>
-        </w:rPr>
-        <w:fldChar w:fldCharType="separate"/>
-      </w:r>
-      <w:r>
-        <w:rPr>
-          <w:rStyle w:val="Hyperlink"/>
-          <w:sz w:val="16"/>
-          <w:szCs w:val="16"/>
-          <w14:ligatures w14:val="standard"/>
-        </w:rPr>
-        <w:t>doi</w:t>
-      </w:r>
-      <w:proofErr w:type="spellEnd"/>
-      <w:r>
-        <w:rPr>
-          <w:rStyle w:val="Hyperlink"/>
-          <w:sz w:val="16"/>
-          <w:szCs w:val="16"/>
-          <w14:ligatures w14:val="standard"/>
-        </w:rPr>
-        <w:t>: 10 . 1080/10447318 . 2020 . 1741118</w:t>
-      </w:r>
-      <w:r>
-        <w:rPr>
-          <w:sz w:val="16"/>
-          <w:szCs w:val="16"/>
-          <w14:ligatures w14:val="standard"/>
-        </w:rPr>
-        <w:fldChar w:fldCharType="end"/>
-      </w:r>
-      <w:r>
-        <w:rPr>
-          <w:sz w:val="16"/>
-          <w:szCs w:val="16"/>
-          <w14:ligatures w14:val="standard"/>
-        </w:rPr>
-        <w:t xml:space="preserve"> </w:t>
-      </w:r>
-    </w:p>
-    <w:p>
-      <w:pPr>
-        <w:pStyle w:val="History"/>
-        <w:spacing w:before="0"/>
-        <w:ind w:left="432" w:hanging="432"/>
-        <w:rPr>
-          <w:sz w:val="16"/>
-          <w:szCs w:val="16"/>
-          <w14:ligatures w14:val="standard"/>
-        </w:rPr>
-      </w:pPr>
-      <w:r>
-        <w:rPr>
           <w:rStyle w:val="ReceivedDate"/>
           <w:color w:val="auto"/>
           <w:sz w:val="16"/>
           <w:szCs w:val="16"/>
           <w14:ligatures w14:val="standard"/>
         </w:rPr>
-        <w:t>[</w:t>
-      </w:r>
-      <w:r>
+        <w:t xml:space="preserve">S. Solanki. 2020. Treeinterpreter: Interpreting tree-based model’s prediction of individual samples. (October 2020). Retrieved November 30, 2024, from https://coderzcolumn.com/tutorials/machine-learning/treeinterpreter-interpreting-tree-based-models-prediction-of-individual-sample#google_vignette </w:t>
+      </w:r>
+    </w:p>
+    <w:p>
+      <w:pPr>
+        <w:pStyle w:val="History"/>
+        <w:spacing w:before="0"/>
+        <w:ind w:left="432" w:hanging="432"/>
         <w:rPr>
           <w:rStyle w:val="ReceivedDate"/>
           <w:color w:val="auto"/>
@@ -7184,8 +9372,7 @@
           <w:szCs w:val="16"/>
           <w14:ligatures w14:val="standard"/>
         </w:rPr>
-        <w:t>5</w:t>
-      </w:r>
+      </w:pPr>
       <w:r>
         <w:rPr>
           <w:rStyle w:val="ReceivedDate"/>
@@ -7194,7 +9381,7 @@
           <w:szCs w:val="16"/>
           <w14:ligatures w14:val="standard"/>
         </w:rPr>
-        <w:t>]</w:t>
+        <w:t>[7]</w:t>
       </w:r>
       <w:r>
         <w:rPr>
@@ -7208,83 +9395,25 @@
       </w:r>
       <w:r>
         <w:rPr>
-          <w:sz w:val="16"/>
-          <w:szCs w:val="16"/>
-          <w14:ligatures w14:val="standard"/>
-        </w:rPr>
-        <w:t>B. </w:t>
-      </w:r>
-      <w:proofErr w:type="spellStart"/>
-      <w:r>
-        <w:rPr>
-          <w:sz w:val="16"/>
-          <w:szCs w:val="16"/>
-          <w14:ligatures w14:val="standard"/>
-        </w:rPr>
-        <w:t>Shneiderman.</w:t>
-      </w:r>
-      <w:r>
-        <w:rPr>
-          <w:i/>
-          <w:iCs/>
-          <w:sz w:val="16"/>
-          <w:szCs w:val="16"/>
-          <w14:ligatures w14:val="standard"/>
-        </w:rPr>
-        <w:t>Human</w:t>
-      </w:r>
-      <w:proofErr w:type="spellEnd"/>
-      <w:r>
-        <w:rPr>
-          <w:i/>
-          <w:iCs/>
-          <w:sz w:val="16"/>
-          <w:szCs w:val="16"/>
-          <w14:ligatures w14:val="standard"/>
-        </w:rPr>
-        <w:t xml:space="preserve">-Centered </w:t>
-      </w:r>
-      <w:proofErr w:type="spellStart"/>
-      <w:r>
-        <w:rPr>
-          <w:i/>
-          <w:iCs/>
-          <w:sz w:val="16"/>
-          <w:szCs w:val="16"/>
-          <w14:ligatures w14:val="standard"/>
-        </w:rPr>
-        <w:t>AI</w:t>
-      </w:r>
-      <w:r>
-        <w:rPr>
-          <w:sz w:val="16"/>
-          <w:szCs w:val="16"/>
-          <w14:ligatures w14:val="standard"/>
-        </w:rPr>
-        <w:t>.Oxford</w:t>
-      </w:r>
-      <w:proofErr w:type="spellEnd"/>
-      <w:r>
-        <w:rPr>
-          <w:sz w:val="16"/>
-          <w:szCs w:val="16"/>
-          <w14:ligatures w14:val="standard"/>
-        </w:rPr>
-        <w:t xml:space="preserve"> University Press, Oxford, United Kingdom, 2022.</w:t>
-      </w:r>
-    </w:p>
-    <w:p>
-      <w:pPr>
-        <w:pStyle w:val="History"/>
-        <w:spacing w:before="0"/>
-        <w:ind w:left="432" w:hanging="432"/>
-        <w:rPr>
           <w:rStyle w:val="ReceivedDate"/>
           <w:color w:val="auto"/>
           <w:sz w:val="16"/>
           <w:szCs w:val="16"/>
           <w14:ligatures w14:val="standard"/>
         </w:rPr>
+        <w:t xml:space="preserve">A. G. P. Salama. 2018. Visualizing Decision Trees. Explained.ai. Retrieved November 30, 2024, from https://explained.ai/decision-tree-viz/ </w:t>
+      </w:r>
+    </w:p>
+    <w:p>
+      <w:pPr>
+        <w:pStyle w:val="History"/>
+        <w:spacing w:before="0"/>
+        <w:ind w:left="432" w:hanging="432"/>
+        <w:rPr>
+          <w:sz w:val="16"/>
+          <w:szCs w:val="16"/>
+          <w14:ligatures w14:val="standard"/>
+        </w:rPr>
       </w:pPr>
       <w:r>
         <w:rPr>
@@ -7294,7 +9423,7 @@
           <w:szCs w:val="16"/>
           <w14:ligatures w14:val="standard"/>
         </w:rPr>
-        <w:t>[6]</w:t>
+        <w:t>[8]</w:t>
       </w:r>
       <w:r>
         <w:rPr>
@@ -7314,112 +9443,6 @@
           <w:szCs w:val="16"/>
           <w14:ligatures w14:val="standard"/>
         </w:rPr>
-        <w:t>S. Solanki. 2020. Treeinterpreter: Interpreting tree-based model’s prediction of individual samples. (October 2020). Retrieved November 30, 2024, from https://coderzcolumn.com/tutorials/machine-learning/treeinterpreter-interpreting-tree-based-models-prediction-of-individual-sample#google_vignette</w:t>
-      </w:r>
-      <w:r>
-        <w:rPr>
-          <w:rStyle w:val="ReceivedDate"/>
-          <w:color w:val="auto"/>
-          <w:sz w:val="16"/>
-          <w:szCs w:val="16"/>
-          <w14:ligatures w14:val="standard"/>
-        </w:rPr>
-        <w:t xml:space="preserve"> </w:t>
-      </w:r>
-    </w:p>
-    <w:p>
-      <w:pPr>
-        <w:pStyle w:val="History"/>
-        <w:spacing w:before="0"/>
-        <w:ind w:left="432" w:hanging="432"/>
-        <w:rPr>
-          <w:rStyle w:val="ReceivedDate"/>
-          <w:color w:val="auto"/>
-          <w:sz w:val="16"/>
-          <w:szCs w:val="16"/>
-          <w14:ligatures w14:val="standard"/>
-        </w:rPr>
-      </w:pPr>
-      <w:r>
-        <w:rPr>
-          <w:rStyle w:val="ReceivedDate"/>
-          <w:color w:val="auto"/>
-          <w:sz w:val="16"/>
-          <w:szCs w:val="16"/>
-          <w14:ligatures w14:val="standard"/>
-        </w:rPr>
-        <w:t>[7]</w:t>
-      </w:r>
-      <w:r>
-        <w:rPr>
-          <w:rStyle w:val="ReceivedDate"/>
-          <w:color w:val="auto"/>
-          <w:sz w:val="16"/>
-          <w:szCs w:val="16"/>
-          <w14:ligatures w14:val="standard"/>
-        </w:rPr>
-        <w:tab/>
-      </w:r>
-      <w:r>
-        <w:rPr>
-          <w:rStyle w:val="ReceivedDate"/>
-          <w:color w:val="auto"/>
-          <w:sz w:val="16"/>
-          <w:szCs w:val="16"/>
-          <w14:ligatures w14:val="standard"/>
-        </w:rPr>
-        <w:t>A. G. P. Salama. 2018. Visualizing Decision Trees. Explained.ai. Retrieved November 30, 2024, from https://explained.ai/decision-tree-viz/</w:t>
-      </w:r>
-      <w:r>
-        <w:rPr>
-          <w:rStyle w:val="ReceivedDate"/>
-          <w:color w:val="auto"/>
-          <w:sz w:val="16"/>
-          <w:szCs w:val="16"/>
-          <w14:ligatures w14:val="standard"/>
-        </w:rPr>
-        <w:t xml:space="preserve"> </w:t>
-      </w:r>
-    </w:p>
-    <w:p>
-      <w:pPr>
-        <w:pStyle w:val="History"/>
-        <w:spacing w:before="0"/>
-        <w:ind w:left="432" w:hanging="432"/>
-        <w:rPr>
-          <w:sz w:val="16"/>
-          <w:szCs w:val="16"/>
-          <w14:ligatures w14:val="standard"/>
-        </w:rPr>
-      </w:pPr>
-      <w:r>
-        <w:rPr>
-          <w:rStyle w:val="ReceivedDate"/>
-          <w:color w:val="auto"/>
-          <w:sz w:val="16"/>
-          <w:szCs w:val="16"/>
-          <w14:ligatures w14:val="standard"/>
-        </w:rPr>
-        <w:t>[8]</w:t>
-      </w:r>
-      <w:r>
-        <w:rPr>
-          <w:rStyle w:val="ReceivedDate"/>
-          <w:color w:val="auto"/>
-          <w:sz w:val="16"/>
-          <w:szCs w:val="16"/>
-          <w14:ligatures w14:val="standard"/>
-        </w:rPr>
-        <w:tab/>
-      </w:r>
-      <w:r>
-        <w:rPr>
-          <w:rStyle w:val="ReceivedDate"/>
-          <w:color w:val="auto"/>
-          <w:sz w:val="16"/>
-          <w:szCs w:val="16"/>
-          <w14:ligatures w14:val="standard"/>
-        </w:rPr>
         <w:t>M. A. Mohedano-Munoz, L. Raya, and A. Sanchez. 2024. Guided Decision Tree: A Tool to Interactively Create Decision Trees Through Visualization of Subsequent LDA Diagrams. Appl. Sci. 14, 22 (2024), 10497. DOI: https://doi.org/10.3390/app142210497</w:t>
       </w:r>
     </w:p>
@@ -7624,11 +9647,11 @@
       <w:bookmarkEnd w:id="3"/>
     </w:p>
     <w:sectPr>
-      <w:headerReference w:type="even" r:id="rId20"/>
-      <w:headerReference w:type="default" r:id="rId21"/>
-      <w:footerReference w:type="even" r:id="rId22"/>
-      <w:footerReference w:type="default" r:id="rId23"/>
-      <w:footerReference w:type="first" r:id="rId24"/>
+      <w:headerReference w:type="even" r:id="rId38"/>
+      <w:headerReference w:type="default" r:id="rId39"/>
+      <w:footerReference w:type="even" r:id="rId40"/>
+      <w:footerReference w:type="default" r:id="rId41"/>
+      <w:footerReference w:type="first" r:id="rId42"/>
       <w:endnotePr>
         <w:numFmt w:val="decimal"/>
       </w:endnotePr>
@@ -14895,6 +16918,10 @@
 </file>
 
 <file path=customXml/item1.xml><?xml version="1.0" encoding="utf-8"?>
+<b:Sources xmlns:b="http://schemas.openxmlformats.org/officeDocument/2006/bibliography" xmlns="http://schemas.openxmlformats.org/officeDocument/2006/bibliography" SelectedStyle="\APA.XSL" StyleName="APA"/>
+</file>
+
+<file path=customXml/item2.xml><?xml version="1.0" encoding="utf-8"?>
 <Workflow version="v.1.13">
   <Filtration versionrequired="True" status="DONE" StartTime="25-07-2014 13:27:04" EndTime="25-07-2014 13:28:29">
     <Mandatory>
@@ -15072,20 +17099,16 @@
 </Workflow>
 </file>
 
-<file path=customXml/item2.xml><?xml version="1.0" encoding="utf-8"?>
-<b:Sources xmlns:b="http://schemas.openxmlformats.org/officeDocument/2006/bibliography" xmlns="http://schemas.openxmlformats.org/officeDocument/2006/bibliography" SelectedStyle="\APA.XSL" StyleName="APA"/>
-</file>
-
 <file path=customXml/itemProps1.xml><?xml version="1.0" encoding="utf-8"?>
-<ds:datastoreItem xmlns:ds="http://schemas.openxmlformats.org/officeDocument/2006/customXml" ds:itemID="{4D45DBA2-DCF6-46BF-858B-9A8CC8161B4D}">
-  <ds:schemaRefs/>
-</ds:datastoreItem>
-</file>
-
-<file path=customXml/itemProps2.xml><?xml version="1.0" encoding="utf-8"?>
 <ds:datastoreItem xmlns:ds="http://schemas.openxmlformats.org/officeDocument/2006/customXml" ds:itemID="{93A310BF-9146-4EFF-B63B-A26453469A9E}">
   <ds:schemaRefs>
     <ds:schemaRef ds:uri="http://schemas.openxmlformats.org/officeDocument/2006/bibliography"/>
   </ds:schemaRefs>
 </ds:datastoreItem>
+</file>
+
+<file path=customXml/itemProps2.xml><?xml version="1.0" encoding="utf-8"?>
+<ds:datastoreItem xmlns:ds="http://schemas.openxmlformats.org/officeDocument/2006/customXml" ds:itemID="{4D45DBA2-DCF6-46BF-858B-9A8CC8161B4D}">
+  <ds:schemaRefs/>
+</ds:datastoreItem>
 </file>
</xml_diff>